<commit_message>
update BananaSplit and DonTraffic site
</commit_message>
<xml_diff>
--- a/website/BananaSplit/src/assets/file/Гратес.docx
+++ b/website/BananaSplit/src/assets/file/Гратес.docx
@@ -1697,6 +1697,31 @@
       <w:pPr>
         <w:pStyle w:val="af3"/>
         <w:numPr>
+          <w:ilvl w:val="1"/>
+          <w:numId w:val="10"/>
+        </w:numPr>
+        <w:ind w:left="993"/>
+      </w:pPr>
+      <w:r>
+        <w:rPr>
+          <w:color w:val="833C0B" w:themeColor="accent2" w:themeShade="80"/>
+        </w:rPr>
+        <w:t>Мини топорик</w:t>
+      </w:r>
+      <w:r>
+        <w:rPr>
+          <w:color w:val="833C0B" w:themeColor="accent2" w:themeShade="80"/>
+        </w:rPr>
+        <w:t xml:space="preserve"> </w:t>
+      </w:r>
+      <w:r>
+        <w:t>– большой урон, быстрые атаки, угрожающий вид</w:t>
+      </w:r>
+    </w:p>
+    <w:p>
+      <w:pPr>
+        <w:pStyle w:val="af3"/>
+        <w:numPr>
           <w:ilvl w:val="0"/>
           <w:numId w:val="10"/>
         </w:numPr>
@@ -1857,12 +1882,16 @@
       </w:pPr>
       <w:r>
         <w:rPr>
-          <w:color w:val="1F4E79" w:themeColor="accent1" w:themeShade="80"/>
-        </w:rPr>
-        <w:t xml:space="preserve">Бомба-дистанционная </w:t>
-      </w:r>
-      <w:r>
-        <w:t>– урон 30, дальность 10, скорострельность 3, магазин 30</w:t>
+          <w:rFonts w:ascii="Calibri" w:eastAsia="Calibri" w:hAnsi="Calibri" w:cs="Calibri"/>
+          <w:color w:val="833C0B"/>
+        </w:rPr>
+        <w:t xml:space="preserve">Танцевальная </w:t>
+      </w:r>
+      <w:r>
+        <w:rPr>
+          <w:rFonts w:ascii="Calibri" w:eastAsia="Calibri" w:hAnsi="Calibri" w:cs="Calibri"/>
+        </w:rPr>
+        <w:t>– Все танцуют, а ты радуешься</w:t>
       </w:r>
     </w:p>
     <w:p>
@@ -1875,13 +1904,13 @@
         <w:ind w:left="993"/>
       </w:pPr>
       <w:r>
-        <w:rPr>
-          <w:color w:val="833C0B" w:themeColor="accent2" w:themeShade="80"/>
-        </w:rPr>
-        <w:t xml:space="preserve">Гравитационная </w:t>
-      </w:r>
-      <w:r>
-        <w:t>– урон 30, дальность 10, скорострельность 3, магазин 30</w:t>
+        <w:t xml:space="preserve">Гравитационная -- </w:t>
+      </w:r>
+      <w:r>
+        <w:rPr>
+          <w:rFonts w:ascii="Calibri" w:eastAsia="Calibri" w:hAnsi="Calibri" w:cs="Calibri"/>
+        </w:rPr>
+        <w:t>Все разлетаются в неизвестных направлениях и ломают себе лицо об кафель.</w:t>
       </w:r>
     </w:p>
     <w:p>
@@ -1895,12 +1924,16 @@
       </w:pPr>
       <w:r>
         <w:rPr>
-          <w:color w:val="833C0B" w:themeColor="accent2" w:themeShade="80"/>
-        </w:rPr>
-        <w:t xml:space="preserve">Танцевальная </w:t>
-      </w:r>
-      <w:r>
-        <w:t>– урон 30, дальность 10, скорострельность 3, магазин 30</w:t>
+          <w:rFonts w:ascii="Calibri" w:eastAsia="Calibri" w:hAnsi="Calibri" w:cs="Calibri"/>
+          <w:color w:val="1F4E79"/>
+        </w:rPr>
+        <w:t xml:space="preserve">Бомба-дистанционная -- </w:t>
+      </w:r>
+      <w:r>
+        <w:rPr>
+          <w:rFonts w:ascii="Calibri" w:eastAsia="Calibri" w:hAnsi="Calibri" w:cs="Calibri"/>
+        </w:rPr>
+        <w:t>бомба липкая, взрывается при повторном нажатии на кнопку метательного оружия</w:t>
       </w:r>
     </w:p>
     <w:p>
@@ -1914,12 +1947,23 @@
       </w:pPr>
       <w:r>
         <w:rPr>
-          <w:color w:val="833C0B" w:themeColor="accent2" w:themeShade="80"/>
-        </w:rPr>
-        <w:t xml:space="preserve">Бомба-паук </w:t>
-      </w:r>
-      <w:r>
-        <w:t>– урон 30, дальность 10, скорострельность 3, магазин 30</w:t>
+          <w:rFonts w:ascii="Calibri" w:eastAsia="Calibri" w:hAnsi="Calibri" w:cs="Calibri"/>
+          <w:color w:val="1F4E79"/>
+        </w:rPr>
+        <w:t xml:space="preserve">Бомба паук </w:t>
+      </w:r>
+      <w:r>
+        <w:rPr>
+          <w:rFonts w:ascii="Calibri" w:eastAsia="Calibri" w:hAnsi="Calibri" w:cs="Calibri"/>
+          <w:color w:val="000000" w:themeColor="text1"/>
+        </w:rPr>
+        <w:t xml:space="preserve">-- </w:t>
+      </w:r>
+      <w:r>
+        <w:rPr>
+          <w:rFonts w:ascii="Calibri" w:eastAsia="Calibri" w:hAnsi="Calibri" w:cs="Calibri"/>
+        </w:rPr>
+        <w:t>Ползёт к врагу и прыгает в ебало, не работает на манёвренных врагах, только если сразу много кидать. Враги техники могут обернуть его против</w:t>
       </w:r>
     </w:p>
     <w:p>
@@ -1944,7 +1988,10 @@
         <w:ind w:left="993"/>
       </w:pPr>
       <w:r>
-        <w:t>Крюк-кошка – урон 30, дальность 10, скорострельность 3, магазин 30</w:t>
+        <w:rPr>
+          <w:rFonts w:ascii="Calibri" w:eastAsia="Calibri" w:hAnsi="Calibri" w:cs="Calibri"/>
+        </w:rPr>
+        <w:t>Крюк-кошка – можно цепляться за поверхности и врагов. Если зацепится за врага, то он подтянется к тебе, а если зацепиться и прыгнуть, то ты к нему</w:t>
       </w:r>
     </w:p>
     <w:p>
@@ -1956,8 +2003,19 @@
         </w:numPr>
         <w:ind w:left="993"/>
       </w:pPr>
-      <w:r>
-        <w:t>Атомайзер – урон 30, дальность 10, скорострельность 3, магазин 30</w:t>
+      <w:proofErr w:type="spellStart"/>
+      <w:r>
+        <w:t>Атомаизёр</w:t>
+      </w:r>
+      <w:proofErr w:type="spellEnd"/>
+      <w:r>
+        <w:t xml:space="preserve"> </w:t>
+      </w:r>
+      <w:r>
+        <w:rPr>
+          <w:rFonts w:ascii="Calibri" w:eastAsia="Calibri" w:hAnsi="Calibri" w:cs="Calibri"/>
+        </w:rPr>
+        <w:t>– урон маленький, но разбрасывает и оглушает</w:t>
       </w:r>
     </w:p>
     <w:p>
@@ -1970,7 +2028,10 @@
         <w:ind w:left="993"/>
       </w:pPr>
       <w:r>
-        <w:t>Патроны – урон 30, дальность 10, скорострельность 3, магазин 30</w:t>
+        <w:rPr>
+          <w:rFonts w:ascii="Calibri" w:eastAsia="Calibri" w:hAnsi="Calibri" w:cs="Calibri"/>
+        </w:rPr>
+        <w:t>Патроны -- доп. Патроны, хули я тут распинаюсь</w:t>
       </w:r>
     </w:p>
     <w:p>
@@ -1983,8 +2044,78 @@
         <w:ind w:left="993"/>
       </w:pPr>
       <w:r>
-        <w:t>Таблетки – урон 30, дальность 10, скорострельность 3, магазин 30</w:t>
-      </w:r>
+        <w:rPr>
+          <w:rFonts w:ascii="Calibri" w:eastAsia="Calibri" w:hAnsi="Calibri" w:cs="Calibri"/>
+        </w:rPr>
+        <w:t xml:space="preserve">Таблетки -- для того что бы ты не </w:t>
+      </w:r>
+      <w:proofErr w:type="spellStart"/>
+      <w:r>
+        <w:rPr>
+          <w:rFonts w:ascii="Calibri" w:eastAsia="Calibri" w:hAnsi="Calibri" w:cs="Calibri"/>
+        </w:rPr>
+        <w:t>откис</w:t>
+      </w:r>
+      <w:proofErr w:type="spellEnd"/>
+      <w:r>
+        <w:rPr>
+          <w:rFonts w:ascii="Calibri" w:eastAsia="Calibri" w:hAnsi="Calibri" w:cs="Calibri"/>
+        </w:rPr>
+        <w:t xml:space="preserve"> во время боя</w:t>
+      </w:r>
+    </w:p>
+    <w:p>
+      <w:pPr>
+        <w:pStyle w:val="af3"/>
+        <w:numPr>
+          <w:ilvl w:val="1"/>
+          <w:numId w:val="10"/>
+        </w:numPr>
+        <w:ind w:left="993"/>
+      </w:pPr>
+      <w:r>
+        <w:rPr>
+          <w:rFonts w:ascii="Calibri" w:eastAsia="Calibri" w:hAnsi="Calibri" w:cs="Calibri"/>
+        </w:rPr>
+        <w:lastRenderedPageBreak/>
+        <w:t xml:space="preserve">Сахар+ -- хуйня которая тебя ускоряет, добавляет концентрации (точность) а также ускоряет мышление (замедление времени). Всё хорошо и пиздато, но ты сгниёшь. Использование больше </w:t>
+      </w:r>
+      <w:r>
+        <w:rPr>
+          <w:rFonts w:ascii="Calibri" w:eastAsia="Calibri" w:hAnsi="Calibri" w:cs="Calibri"/>
+          <w:lang w:val="en-US"/>
+        </w:rPr>
+        <w:t>n</w:t>
+      </w:r>
+      <w:r>
+        <w:rPr>
+          <w:rFonts w:ascii="Calibri" w:eastAsia="Calibri" w:hAnsi="Calibri" w:cs="Calibri"/>
+        </w:rPr>
+        <w:t xml:space="preserve"> раз приводит к концовке, в которой ты сгниваешь. </w:t>
+      </w:r>
+      <w:r>
+        <w:rPr>
+          <w:rFonts w:ascii="Calibri" w:eastAsia="Calibri" w:hAnsi="Calibri" w:cs="Calibri"/>
+          <w:b/>
+        </w:rPr>
+        <w:t xml:space="preserve">Получается путём тайного разговора с </w:t>
+      </w:r>
+      <w:proofErr w:type="spellStart"/>
+      <w:r>
+        <w:rPr>
+          <w:rFonts w:ascii="Calibri" w:eastAsia="Calibri" w:hAnsi="Calibri" w:cs="Calibri"/>
+          <w:b/>
+        </w:rPr>
+        <w:t>брокол</w:t>
+      </w:r>
+      <w:r>
+        <w:rPr>
+          <w:rFonts w:ascii="Calibri" w:eastAsia="Calibri" w:hAnsi="Calibri" w:cs="Calibri"/>
+          <w:b/>
+        </w:rPr>
+        <w:t>и</w:t>
+      </w:r>
+      <w:proofErr w:type="spellEnd"/>
     </w:p>
     <w:p/>
     <w:p/>
@@ -1993,11 +2124,29 @@
     <w:p/>
     <w:p/>
     <w:p/>
+    <w:p/>
+    <w:p/>
+    <w:p/>
+    <w:p/>
+    <w:p/>
+    <w:p/>
+    <w:p/>
+    <w:p/>
+    <w:p/>
+    <w:p/>
+    <w:p/>
+    <w:p/>
+    <w:p/>
+    <w:p/>
+    <w:p/>
+    <w:p/>
+    <w:p/>
     <w:p>
       <w:pPr>
         <w:pStyle w:val="a4"/>
       </w:pPr>
       <w:r>
+        <w:lastRenderedPageBreak/>
         <w:t>Хронология</w:t>
       </w:r>
     </w:p>
@@ -2030,10 +2179,35 @@
       <w:r>
         <w:t>Вхождение в коллектив</w:t>
       </w:r>
-    </w:p>
-    <w:p>
-      <w:r>
-        <w:t xml:space="preserve">Знакомство с персонажами, нужно поговорить со всеми персонажами </w:t>
+      <w:r>
+        <w:t xml:space="preserve"> !</w:t>
+      </w:r>
+    </w:p>
+    <w:p>
+      <w:r>
+        <w:t xml:space="preserve">Знакомство </w:t>
+      </w:r>
+      <w:r>
+        <w:rPr>
+          <w:rFonts w:ascii="Calibri" w:eastAsia="Calibri" w:hAnsi="Calibri" w:cs="Calibri"/>
+        </w:rPr>
+        <w:t xml:space="preserve">с персонажами, нужно поговорить со всеми персонажами. После этого, они все вместе играют в какую-то игру, если победить всех, то они решат чем-то </w:t>
+      </w:r>
+      <w:r>
+        <w:rPr>
+          <w:rFonts w:ascii="Calibri" w:eastAsia="Calibri" w:hAnsi="Calibri" w:cs="Calibri"/>
+          <w:b/>
+        </w:rPr>
+        <w:t>наградить чемпиона в будуще</w:t>
+      </w:r>
+      <w:r>
+        <w:rPr>
+          <w:b/>
+        </w:rPr>
+        <w:t>м</w:t>
+      </w:r>
+      <w:r>
+        <w:t xml:space="preserve"> </w:t>
       </w:r>
     </w:p>
     <w:p>
@@ -2041,121 +2215,504 @@
         <w:pStyle w:val="2"/>
       </w:pPr>
       <w:r>
+        <w:t>Встреча с другом</w:t>
+      </w:r>
+    </w:p>
+    <w:p>
+      <w:pPr>
+        <w:rPr>
+          <w:rFonts w:ascii="Calibri" w:eastAsia="Calibri" w:hAnsi="Calibri" w:cs="Calibri"/>
+        </w:rPr>
+      </w:pPr>
+      <w:r>
+        <w:rPr>
+          <w:rFonts w:ascii="Calibri" w:eastAsia="Calibri" w:hAnsi="Calibri" w:cs="Calibri"/>
+        </w:rPr>
+        <w:t xml:space="preserve">Банан будет </w:t>
+      </w:r>
+      <w:r>
+        <w:rPr>
+          <w:rFonts w:ascii="Calibri" w:eastAsia="Calibri" w:hAnsi="Calibri" w:cs="Calibri"/>
+        </w:rPr>
+        <w:t>гулять по городу, развлекаться и т.д. В какой-то момент он встретит какой-то фрукт, завяжется диалог, и они пойдут гулять в месте, друг скажет, что у него есть его любимое место, и они пойдут туда. Место должно быть пиздатым, где они будут играть. После игры они разойдутся</w:t>
+      </w:r>
+      <w:r>
+        <w:rPr>
+          <w:rFonts w:ascii="Calibri" w:eastAsia="Calibri" w:hAnsi="Calibri" w:cs="Calibri"/>
+        </w:rPr>
+        <w:t xml:space="preserve"> по домам. На</w:t>
+      </w:r>
+      <w:r>
+        <w:rPr>
+          <w:rFonts w:ascii="Calibri" w:eastAsia="Calibri" w:hAnsi="Calibri" w:cs="Calibri"/>
+        </w:rPr>
+        <w:t xml:space="preserve"> следующий день опять должно быть что-то пиздатое вместе с ним, на третий день, при прогулке, они встретят хулиганов старше их. Которые начнут </w:t>
+      </w:r>
+      <w:r>
+        <w:rPr>
+          <w:rFonts w:ascii="Calibri" w:eastAsia="Calibri" w:hAnsi="Calibri" w:cs="Calibri"/>
+        </w:rPr>
+        <w:t>издевается</w:t>
+      </w:r>
+      <w:r>
+        <w:rPr>
+          <w:rFonts w:ascii="Calibri" w:eastAsia="Calibri" w:hAnsi="Calibri" w:cs="Calibri"/>
+        </w:rPr>
+        <w:t xml:space="preserve"> над ними ради смех</w:t>
+      </w:r>
+      <w:r>
+        <w:rPr>
+          <w:rFonts w:ascii="Calibri" w:eastAsia="Calibri" w:hAnsi="Calibri" w:cs="Calibri"/>
+        </w:rPr>
+        <w:t>а и прибыли. Друг встанет впереди тебя (защищая тебя собой) и скажет хулиганам отвалить, ибо денег у вас нет. Хулиганы расстроятся и поднимут друга за шею. У банана будет выбор:</w:t>
+      </w:r>
+    </w:p>
+    <w:p>
+      <w:pPr>
+        <w:numPr>
+          <w:ilvl w:val="3"/>
+          <w:numId w:val="17"/>
+        </w:numPr>
+        <w:ind w:left="426"/>
+        <w:rPr>
+          <w:rFonts w:ascii="Calibri" w:eastAsia="Calibri" w:hAnsi="Calibri" w:cs="Calibri"/>
+        </w:rPr>
+      </w:pPr>
+      <w:r>
+        <w:rPr>
+          <w:rFonts w:ascii="Calibri" w:eastAsia="Calibri" w:hAnsi="Calibri" w:cs="Calibri"/>
+        </w:rPr>
+        <w:t xml:space="preserve">Врезать (трудно нажать из-за страха) – банан с разбегу и криками побежит на хулиганов, но так как он, это делает это хуй-пойми-как и без навыков, ему одним ударом дадут пизды, и он упадёт в водосток, куда через некоторое время полетит и друг. После этого инцидента, банан попросит банду научить его драться. Начнётся обучение. </w:t>
+      </w:r>
+      <w:r>
+        <w:rPr>
+          <w:rFonts w:ascii="Calibri" w:eastAsia="Calibri" w:hAnsi="Calibri" w:cs="Calibri"/>
+          <w:b/>
+        </w:rPr>
+        <w:t>(возможно пройти босса мирно)</w:t>
+      </w:r>
+    </w:p>
+    <w:p>
+      <w:pPr>
+        <w:pStyle w:val="af3"/>
+        <w:numPr>
+          <w:ilvl w:val="0"/>
+          <w:numId w:val="17"/>
+        </w:numPr>
+        <w:ind w:left="426"/>
+        <w:rPr>
+          <w:rFonts w:ascii="Calibri" w:eastAsia="Calibri" w:hAnsi="Calibri" w:cs="Calibri"/>
+        </w:rPr>
+      </w:pPr>
+      <w:r>
+        <w:rPr>
+          <w:rFonts w:ascii="Calibri" w:eastAsia="Calibri" w:hAnsi="Calibri" w:cs="Calibri"/>
+        </w:rPr>
+        <w:t xml:space="preserve">Убежать – банан убежит в слезах. После этого инцидента, банан попросит банду научить его драться. Начнётся обучение. </w:t>
+      </w:r>
+      <w:r>
+        <w:rPr>
+          <w:rFonts w:ascii="Calibri" w:eastAsia="Calibri" w:hAnsi="Calibri" w:cs="Calibri"/>
+          <w:b/>
+        </w:rPr>
+        <w:t>(мирно пройти босса не получиться)</w:t>
+      </w:r>
+    </w:p>
+    <w:p>
+      <w:pPr>
+        <w:rPr>
+          <w:rFonts w:ascii="Calibri" w:eastAsia="Calibri" w:hAnsi="Calibri" w:cs="Calibri"/>
+        </w:rPr>
+      </w:pPr>
+      <w:r>
+        <w:rPr>
+          <w:rFonts w:ascii="Calibri" w:eastAsia="Calibri" w:hAnsi="Calibri" w:cs="Calibri"/>
+        </w:rPr>
+        <w:t>После любого выбора пропадает друг, по не известным причинам. До определённого периода сюжета, его не будет.</w:t>
+      </w:r>
+    </w:p>
+    <w:p>
+      <w:pPr>
+        <w:pStyle w:val="2"/>
+      </w:pPr>
+      <w:r>
+        <w:t>Обучение</w:t>
+      </w:r>
+    </w:p>
+    <w:p>
+      <w:r>
+        <w:t>Б</w:t>
+      </w:r>
+      <w:r>
+        <w:rPr>
+          <w:rFonts w:ascii="Calibri" w:eastAsia="Calibri" w:hAnsi="Calibri" w:cs="Calibri"/>
+        </w:rPr>
+        <w:t>анда будет обучать банана драться и парировать удары</w:t>
+      </w:r>
+    </w:p>
+    <w:p>
+      <w:pPr>
+        <w:pStyle w:val="2"/>
+      </w:pPr>
+      <w:r>
         <w:t>Мелкая стычка</w:t>
       </w:r>
     </w:p>
     <w:p>
       <w:r>
-        <w:t>драка с подростками, обучение первым механикам</w:t>
-      </w:r>
-      <w:r>
-        <w:t xml:space="preserve">. Обучение механики ближнего боя и </w:t>
+        <w:t>П</w:t>
+      </w:r>
+      <w:r>
+        <w:rPr>
+          <w:rFonts w:ascii="Calibri" w:eastAsia="Calibri" w:hAnsi="Calibri" w:cs="Calibri"/>
+        </w:rPr>
+        <w:t>оход банды с рынка преградит шпана, которая потребует плату за проход по их улице, цель миссии будет закрепить навыки, полученные в обучении и сломать ёбычи шпане</w:t>
+      </w:r>
+    </w:p>
+    <w:p>
+      <w:pPr>
+        <w:pStyle w:val="2"/>
+      </w:pPr>
+      <w:r>
+        <w:t>Первый заработок</w:t>
+      </w:r>
+    </w:p>
+    <w:p>
+      <w:r>
+        <w:t xml:space="preserve">Банан </w:t>
+      </w:r>
+      <w:r>
+        <w:rPr>
+          <w:rFonts w:ascii="Calibri" w:eastAsia="Calibri" w:hAnsi="Calibri" w:cs="Calibri"/>
+        </w:rPr>
+        <w:t>с бандой занимаются заработком, надо что-то более-менее скучное, но не долгое. Выплачивают банде довольно мало денег и начинается обсуждение, на тему того, что так продолжать нельзя и нужно искать более хороший заработок</w:t>
+      </w:r>
+    </w:p>
+    <w:p>
+      <w:pPr>
+        <w:pStyle w:val="2"/>
+      </w:pPr>
+      <w:r>
+        <w:lastRenderedPageBreak/>
+        <w:t>Встреча с Брокколи</w:t>
+      </w:r>
+    </w:p>
+    <w:p>
+      <w:r>
+        <w:t>Черешня решает взять инициативу на себя и узнать секрет заработка другой банды. Выслеживает брокколи и берёт его в заложники. Приносит на базу и пытает. Брокколи говорит, что его не взяли и он не чего не знает. Приходит яблоко и говорит «может его и правда не взяли?». Выясняется, что брокколи одарённый учёный и месяц назад разработал свою качественную формулу сахара. Он предлагает делать сахар вместе и быстро подняться и заработать. Яблоко против такого заработка. Они проводят голосование, все кроме яблока согласны. Яблоко решает остаться с бандой. Брокколи принят в банду «Гратес».</w:t>
+      </w:r>
+    </w:p>
+    <w:p>
+      <w:pPr>
+        <w:pStyle w:val="2"/>
+      </w:pPr>
+      <w:r>
+        <w:t>Продажа сахара</w:t>
+      </w:r>
+    </w:p>
+    <w:p>
+      <w:r>
+        <w:t>Они продают сахар на чужой территории не зная этого, владеющая территорией банда подъезжает и сжигает товар после чего идёт побег «Гратес» от вражеской банды</w:t>
+      </w:r>
+      <w:r>
+        <w:t>. Банда успела продать сахара на приличную сумму, на которую было куплено оружие для банды и проплачена аренда за квартиру</w:t>
+      </w:r>
+    </w:p>
+    <w:p>
+      <w:pPr>
+        <w:pStyle w:val="2"/>
+      </w:pPr>
+      <w:r>
+        <w:t xml:space="preserve">Вторжение </w:t>
+      </w:r>
+      <w:r>
+        <w:t>в</w:t>
+      </w:r>
+      <w:r>
+        <w:t xml:space="preserve"> </w:t>
+      </w:r>
+      <w:r>
+        <w:rPr>
+          <w:lang w:val="en-US"/>
+        </w:rPr>
+        <w:t>earth</w:t>
+      </w:r>
+      <w:r>
+        <w:t xml:space="preserve"> </w:t>
+      </w:r>
+    </w:p>
+    <w:p>
+      <w:r>
+        <w:t xml:space="preserve">Черешня предлагает яблоку нападать на другие банды ради репутации и большего заработка. Яблоко не согласен и считает это очень рискованным действием. Черешня принимает инициативу и в </w:t>
+      </w:r>
+      <w:r>
+        <w:t>одиночку нарывается на банду в 4</w:t>
+      </w:r>
+      <w:r>
+        <w:t xml:space="preserve"> раза крупнее.</w:t>
+      </w:r>
+      <w:r>
+        <w:t xml:space="preserve"> Разграбив банду на 20</w:t>
+      </w:r>
+      <w:proofErr w:type="gramStart"/>
+      <w:r>
+        <w:t>%</w:t>
+      </w:r>
+      <w:proofErr w:type="gramEnd"/>
+      <w:r>
+        <w:t xml:space="preserve"> черешня уходит домой.</w:t>
+      </w:r>
+      <w:r>
+        <w:t xml:space="preserve"> </w:t>
+      </w:r>
+    </w:p>
+    <w:p>
+      <w:r>
+        <w:t>Вражеской банде это не нравиться, и они шлют угрозу путём</w:t>
+      </w:r>
+      <w:r>
+        <w:t xml:space="preserve"> наведения беспорядка в их квартире</w:t>
+      </w:r>
+      <w:r>
+        <w:t>. На базе в это время только черешня и банан.</w:t>
+      </w:r>
+      <w:r>
+        <w:t xml:space="preserve"> Они отбивают нападение.</w:t>
+      </w:r>
+      <w:r>
+        <w:t xml:space="preserve"> Черешня решает уничтожить вражескую банду в одиночку так как не хочет говорить про это яблоку. Банан отчитывает его, но решает помочь так как не хочет бросать друга. </w:t>
+      </w:r>
+    </w:p>
+    <w:p>
+      <w:r>
+        <w:t>Они берут оружие и идут на вражескую банду</w:t>
+      </w:r>
+      <w:r>
+        <w:t>. Они зачищают первый этаж банды. И идут в ангар. Находят там 3х ствольный миниган и машину</w:t>
+      </w:r>
+      <w:r>
+        <w:t xml:space="preserve"> пикап</w:t>
+      </w:r>
+      <w:r>
+        <w:t xml:space="preserve">. Садятся в машину, и черешня из машины расстреливает нижний паб банды, где было много фруктов. Они решают ехать на базу. </w:t>
+      </w:r>
+    </w:p>
+    <w:p>
+      <w:r>
+        <w:t>Черешня хочет отлить, и они останавливаться. Там оказ</w:t>
+      </w:r>
+      <w:r>
+        <w:t>ывается 2 фрукта из вражеской банд</w:t>
+      </w:r>
+      <w:r>
+        <w:t>ы, которые бьют черешню</w:t>
+      </w:r>
+      <w:r>
+        <w:t xml:space="preserve"> (</w:t>
+      </w:r>
+      <w:r>
+        <w:t>Инь</w:t>
+      </w:r>
+      <w:r>
+        <w:t>)</w:t>
+      </w:r>
+      <w:r>
+        <w:t xml:space="preserve"> бутылкой в голову. У черешни случается сотрясение, а также осколки от бутылки входит глубоко в череп.</w:t>
+      </w:r>
+      <w:r>
+        <w:t xml:space="preserve"> Янь падает в обморок от крови брата.</w:t>
+      </w:r>
+      <w:r>
+        <w:t xml:space="preserve"> </w:t>
+      </w:r>
+    </w:p>
+    <w:p>
+      <w:r>
+        <w:t>Банан везёт его на базу</w:t>
+      </w:r>
+      <w:r>
+        <w:t>,</w:t>
+      </w:r>
+      <w:r>
+        <w:t xml:space="preserve"> что бы крыжовник его вылечил.</w:t>
+      </w:r>
+    </w:p>
+    <w:p>
+      <w:pPr>
+        <w:pStyle w:val="2"/>
+      </w:pPr>
+      <w:r>
+        <w:t>Приезд на базу</w:t>
+      </w:r>
+    </w:p>
+    <w:p>
+      <w:r>
+        <w:t>После приезда на базу, крыжовник уже пришёл с вызова врача и начинает лечить черешню. Яблоко возвращается с</w:t>
+      </w:r>
+      <w:r>
+        <w:t>о</w:t>
+      </w:r>
+      <w:r>
+        <w:t xml:space="preserve"> встречи немного раньше запланированного </w:t>
+      </w:r>
+      <w:r>
+        <w:t>и видит чужую машину у базы. О</w:t>
+      </w:r>
+      <w:r>
+        <w:t>н заходит в дом и видит сцену лечения.</w:t>
+      </w:r>
+    </w:p>
+    <w:p>
+      <w:r>
+        <w:t>---------- конец демо версии игры ----------</w:t>
+      </w:r>
+    </w:p>
+    <w:p>
+      <w:pPr>
+        <w:pStyle w:val="2"/>
+      </w:pPr>
+      <w:r>
+        <w:t>После приезд</w:t>
+      </w:r>
+      <w:r>
+        <w:t>а</w:t>
+      </w:r>
+      <w:r>
+        <w:t xml:space="preserve"> Яблока</w:t>
+      </w:r>
+    </w:p>
+    <w:p>
+      <w:r>
+        <w:t>Яблоко видит сце</w:t>
+      </w:r>
+      <w:r>
+        <w:t xml:space="preserve">ну лечения, разьёбанную хату, машину и спрашивает у банана, что нахуй случилось. Банан говорит про другую банду и их действия. Яблоко говорит, что он либо даст пизды банану, либо, если черешня выживет, то он даст пизды обоим. Яблоко переживает. </w:t>
+      </w:r>
+    </w:p>
+    <w:p>
+      <w:r>
+        <w:lastRenderedPageBreak/>
+        <w:t>Крыжовник по итогу говорит, что</w:t>
+      </w:r>
+      <w:r>
+        <w:t xml:space="preserve"> </w:t>
+      </w:r>
+      <w:r>
+        <w:t xml:space="preserve">черешня выживет, но возможны осложнения, потому что стекло вошло глубоко в кость (мозг). Черешня </w:t>
+      </w:r>
+      <w:r>
+        <w:t>лежит на больничном, Янь в порядке и смотрит за пострадавшим братом</w:t>
+      </w:r>
+      <w:r>
+        <w:t xml:space="preserve">. </w:t>
+      </w:r>
+    </w:p>
+    <w:p>
+      <w:r>
+        <w:t>Яблоко созывает совет и говорит, что о нашей банде знают почти все, и то что банда теперь популярна. Но вот только много банд захотят поджать под себя молодую и перспективную банду или уничтожить конкурентов, которые много выёбываются. Яблоко говорит, что в таком случае, уже придётся биться и развивать банду. Так банда переходит на план поднятие репутации, поиск и сотрудничество с союзными бандами и заработок денег контрактами на убийство, продажу сахара, лечения членов других группировок и набегов на другие вражеские банды.</w:t>
+      </w:r>
+    </w:p>
+    <w:p>
+      <w:pPr>
+        <w:pStyle w:val="2"/>
+      </w:pPr>
+      <w:r>
+        <w:t xml:space="preserve">Новый Инь </w:t>
+      </w:r>
+    </w:p>
+    <w:p>
+      <w:r>
+        <w:t>После того как очухался</w:t>
+      </w:r>
+      <w:r>
+        <w:t xml:space="preserve"> черешня (Инь), они решили </w:t>
+      </w:r>
+      <w:r>
+        <w:t xml:space="preserve">отпраздновать пиром. За застольем, </w:t>
       </w:r>
       <w:proofErr w:type="spellStart"/>
       <w:r>
-        <w:t>паррирования</w:t>
+        <w:t>инь</w:t>
       </w:r>
       <w:proofErr w:type="spellEnd"/>
-    </w:p>
-    <w:p>
-      <w:pPr>
-        <w:pStyle w:val="2"/>
-      </w:pPr>
-      <w:r>
-        <w:t>Мелкие дела</w:t>
-      </w:r>
-    </w:p>
-    <w:p>
-      <w:r>
-        <w:t>Банан с бандой занимаются мелкими делами …</w:t>
-      </w:r>
-    </w:p>
-    <w:p>
-      <w:pPr>
-        <w:pStyle w:val="2"/>
-      </w:pPr>
-      <w:r>
-        <w:t>Встреча с Брокколи</w:t>
-      </w:r>
-    </w:p>
-    <w:p>
-      <w:r>
-        <w:t>Черешня решает взять инициативу на себя и узнать секрет заработка другой банды. Выслеживает брокколи и берёт его в заложники. Приносит на базу и пытает. Брокколи говорит, что его не взяли и он не чего не знает. Приходит яблоко и говорит «может его и правда не взяли?». Выясняется, что брокколи одарённый учёный и месяц назад разработал свою качественную формулу сахара. Он предлагает делать сахар вместе и быстро подняться и заработать. Яблоко против такого заработка. Они проводят голосование, все кроме яблока согласны. Яблоко решает остаться с бандой. Брокколи принят в банду «Гратес».</w:t>
-      </w:r>
-    </w:p>
-    <w:p>
-      <w:pPr>
-        <w:pStyle w:val="2"/>
-      </w:pPr>
-      <w:r>
-        <w:t>Продажа сахара</w:t>
-      </w:r>
-    </w:p>
-    <w:p>
-      <w:r>
-        <w:t>Они продают сахар на чужой территории не зная этого, владеющая территорией банда подъезжает и сжигает товар после чего идёт побег «Гратес» от вражеской банды</w:t>
-      </w:r>
-    </w:p>
-    <w:p>
-      <w:pPr>
-        <w:pStyle w:val="2"/>
-      </w:pPr>
-      <w:r>
-        <w:t xml:space="preserve">Вторжение </w:t>
-      </w:r>
-      <w:r>
-        <w:t>в</w:t>
+      <w:r>
+        <w:t xml:space="preserve"> начинает говорить не совсем свойственные ему вещи, безумные и жестокие. Все списывают на то, что он только что поправился и это не большие ослабления.</w:t>
+      </w:r>
+    </w:p>
+    <w:p>
+      <w:r>
+        <w:t>На следующий день, Яблоко делает собрание, в котором говорит, кто какую работу берёт. Крыжовник лечит, брокколи синтезирует сахар для будущей продажи, банан идёт набегом на вражескую банду</w:t>
+      </w:r>
+      <w:r>
+        <w:t xml:space="preserve"> по </w:t>
+      </w:r>
+      <w:r>
+        <w:t>поставке и продаже бензина и неф</w:t>
+      </w:r>
+      <w:r>
+        <w:t>ти</w:t>
+      </w:r>
+      <w:r>
+        <w:t>, а черешня отдыхает и смотрит мультики. Инь такой исход не устраивает, и он говорит, что в порядке, ему не кто не верит, так что он напрашивается идти вместе с бананом, что бы если что случилось, банан мог приглядеть за ним. Яблоко соглашается.</w:t>
+      </w:r>
+    </w:p>
+    <w:p>
+      <w:r>
+        <w:t>Яблоко начинает мотивационную речь, где говорит, что они все такие пиздатые распиздатые, потом банан говорит, что до вражеской банды ехать далеко, есть какой-то план? *камера переключается на разьёбанную машину* из машины доносится диалог, в котором говорится что, когда они оплатят эконом такси, то они сразу поедут, после оплаты, машина с трудом заводится</w:t>
+      </w:r>
+    </w:p>
+    <w:p>
+      <w:r>
+        <w:t>По приезду на вражескую базу, они сразу заходят в холл как обычные посетители, это план банана по проникновению и поджогу хранилища с горючим. Но черешня (Инь) решил не следовать плану и сразу начал шмалять по продавцам и охранникам в холле. Далее черешня орёт на посетителей и говорит им сьёбывать, а иначе он съест их матерей в салате. Далее мы идём до склада, банан говорит, что нужно вывести провод по дальше и дать искру дистанционно что бы не пострадать, черешня в этот же момент стреляет по бочке. *камера переключается на общий вид склада*. Склад не плохо так взрывается и оттуда вылетают обугленные банан и черешня. Черешня встаёт и кричит «</w:t>
+      </w:r>
+      <w:proofErr w:type="spellStart"/>
+      <w:r>
+        <w:t>юху</w:t>
+      </w:r>
+      <w:proofErr w:type="spellEnd"/>
+      <w:r>
+        <w:t>, это они на долго запомнят. А если забудут я ещё один разьебу» банан хочет доебаться, но на взрыв сбегается банда. Идёт перестрелка, после перестрелки черешня самолично решает навестить босса этой группировки и поговорить по душам. Банан опять не успевает вставить слово. Черешня врывается в кабинет главного. Главный говорит, что сдаётся и сделает всё что бы его, не убивали. Черешня подходит в плотную, берёт его голову и ебашит ей об стол, за которым сидел главный (раз 5-6). После этого черешня спрашивает у главного, понравилось ли ему быть отпизженным об его стол? В ответ слышит нет, на что черешня отвечает: «Ну дак вот, из-за этого я здесь. Что бы защитить тебя от подобных случаев. Теперь ты под нашей крышей</w:t>
+      </w:r>
+      <w:r>
+        <w:t>, или ты не согласен</w:t>
+      </w:r>
+      <w:r>
+        <w:t>»</w:t>
+      </w:r>
+      <w:r>
+        <w:t xml:space="preserve"> и ударяет ещё раз об стол. В ответ согласие. Черешня ставит условие что он теперь должен платить им по 30% с месячной выручки</w:t>
       </w:r>
       <w:r>
         <w:t xml:space="preserve"> </w:t>
       </w:r>
       <w:r>
-        <w:rPr>
-          <w:lang w:val="en-US"/>
-        </w:rPr>
-        <w:t>earth</w:t>
-      </w:r>
-      <w:r>
-        <w:t xml:space="preserve"> </w:t>
-      </w:r>
-    </w:p>
-    <w:p>
-      <w:r>
-        <w:t>Черешня предлагает яблоку нападать на другие банды ради репутации и большего заработка. Яблоко не согласен и считает это очень рискованным действием. Черешня принимает инициативу и в одиночку нарывается на банду в 2 раза крупнее. Вражеской банде это не нравиться, и они шлют угрозу путём поджигания машины и маленькой перестрелки. На базе в это время только черешня и банан. Черешня решает уничтожить вражескую банду в одиночку так как не хочет говорить про это яблоку. Банан отчитывает его, но решает помочь так как не хочет бросать друга. Они берут оружие и идут на вражескую банду</w:t>
-      </w:r>
-      <w:r>
-        <w:t xml:space="preserve">. Они зачищают первый этаж банды. И идут в ангар. Находят там 3х ствольный миниган и машину. Садятся в машину, и черешня из машины расстреливает нижний паб банды, где </w:t>
-      </w:r>
+        <w:t>каждый день пока не умрёт. И ударяет ещё раз.</w:t>
+      </w:r>
+    </w:p>
+    <w:p>
+      <w:r>
+        <w:t xml:space="preserve">После этого банан с черешней </w:t>
+      </w:r>
+      <w:r>
+        <w:t>возвращается,</w:t>
+      </w:r>
+      <w:r>
+        <w:t xml:space="preserve"> и черешня кладёт на стол прибыль с дела, банда радуется. Банан подходит к яблоку и объясняет ситуацию. Яблоко не знает,</w:t>
+      </w:r>
+      <w:r>
+        <w:t xml:space="preserve"> как поступить лучше всего и решает с начало просто поговорить.</w:t>
+      </w:r>
+    </w:p>
+    <w:p>
+      <w:pPr>
+        <w:pStyle w:val="a4"/>
+      </w:pPr>
       <w:r>
         <w:lastRenderedPageBreak/>
-        <w:t>было много фруктов. Они решают ехать на базу. Черешня хочет отлить, и они останавливаться. Там оказывается 2 фрукта из вражеской базы, которые бьют черешню бутылкой в голову. У черешни случается сотрясение, а также осколки от бутылки входит глубоко в череп. Банан везёт его на базу что бы крыжовник его вылечил.</w:t>
-      </w:r>
-    </w:p>
-    <w:p>
-      <w:pPr>
-        <w:pStyle w:val="2"/>
-      </w:pPr>
-      <w:r>
-        <w:t>Приезд на базу</w:t>
-      </w:r>
-    </w:p>
-    <w:p>
-      <w:r>
-        <w:t>После приезда на базу, крыжовник уже пришёл с вызова врача и начинает лечить черешню. Яблоко возвращается с встречи немного раньше запланированного и видит чужую машину у базы. На готовы он заходит в дом и видит сцену лечения.</w:t>
-      </w:r>
-    </w:p>
-    <w:p>
-      <w:r>
-        <w:t>---------- конец демо версии игры ----------</w:t>
-      </w:r>
-    </w:p>
-    <w:p/>
-    <w:p>
-      <w:pPr>
-        <w:pStyle w:val="a4"/>
-      </w:pPr>
-      <w:r>
-        <w:t>Рандомные нароботки</w:t>
+        <w:t>Рандомные нара</w:t>
+      </w:r>
+      <w:r>
+        <w:t>ботки</w:t>
       </w:r>
     </w:p>
     <w:p>
@@ -2204,6 +2761,9 @@
       <w:r>
         <w:t>к 4д и отстреливается от врагов</w:t>
       </w:r>
+      <w:r>
+        <w:t xml:space="preserve"> (щас перечитываю и ебать я еблан, как это реализовывать то нахуй? Сделаю лучше просто жёсткие галюны. Но да, если разберусь в 4д, то ебану 4д)</w:t>
+      </w:r>
     </w:p>
     <w:p>
       <w:pPr>
@@ -2223,14 +2783,23 @@
       <w:r>
         <w:t xml:space="preserve">Какой-то босс, с выбором сражаться в команде или в одиночку (будет выбор как сражаться с боссом, то есть вы с командой проходите первый этап битвы, потом босс предлагает сразиться 1н на 1н, если принять вызов 1н на </w:t>
       </w:r>
-      <w:proofErr w:type="gramStart"/>
-      <w:r>
-        <w:t>1н</w:t>
-      </w:r>
-      <w:proofErr w:type="gramEnd"/>
-      <w:r>
-        <w:t xml:space="preserve"> то поднимется (что то) и сражение пройдёт с глазу на глаз. Если выбрать вариант отказа и драться командой (быстрая победа))</w:t>
-      </w:r>
+      <w:r>
+        <w:t>1н,</w:t>
+      </w:r>
+      <w:r>
+        <w:t xml:space="preserve"> то поднимется (</w:t>
+      </w:r>
+      <w:r>
+        <w:t>что-то</w:t>
+      </w:r>
+      <w:r>
+        <w:t>) и сражение пройдёт с глазу на глаз. Если выбрать вариант отказа и драться командой (быстрая победа))</w:t>
+      </w:r>
+    </w:p>
+    <w:p>
+      <w:pPr>
+        <w:pStyle w:val="af3"/>
+      </w:pPr>
     </w:p>
     <w:p>
       <w:pPr>
@@ -2248,7 +2817,10 @@
         <w:ind w:left="0"/>
       </w:pPr>
       <w:r>
-        <w:t xml:space="preserve">Внезапный босс, то есть идёт простое прохождение миссии, и тут резко вываливается какая хуета (огромная трава с болезнью) и начинается босс </w:t>
+        <w:t xml:space="preserve">В этом мире есть плохие учёные, которые синтезируют болезни, </w:t>
+      </w:r>
+      <w:r>
+        <w:t xml:space="preserve">то есть идёт простое прохождение миссии, и тут резко вываливается какая хуета (огромная трава с болезнью) и начинается босс </w:t>
       </w:r>
       <w:proofErr w:type="spellStart"/>
       <w:r>
@@ -2256,7 +2828,10 @@
       </w:r>
       <w:proofErr w:type="spellEnd"/>
       <w:r>
-        <w:t>. В котором босс сражается против всех</w:t>
+        <w:t>. П</w:t>
+      </w:r>
+      <w:r>
+        <w:t>осле чего на карте можно будет собрать информацию о их лаборатории и разьебать (будет как не обязательная миссия сюжета мира)</w:t>
       </w:r>
     </w:p>
     <w:p>
@@ -2273,31 +2848,19 @@
         </w:numPr>
         <w:ind w:left="0"/>
       </w:pPr>
-      <w:r>
-        <w:t>В этом мире есть плохие учёные, которые синтезируют болезни, в одной миссии будет босс с сыпью или подобным, после чего на карте можно будет собрать информацию о их лаборатории и разьебать (будет как не обязательная миссия сюжета мира)</w:t>
-      </w:r>
-    </w:p>
-    <w:p>
-      <w:pPr>
-        <w:pStyle w:val="af3"/>
-      </w:pPr>
-    </w:p>
-    <w:p>
-      <w:pPr>
-        <w:pStyle w:val="af3"/>
-        <w:numPr>
-          <w:ilvl w:val="0"/>
-          <w:numId w:val="9"/>
-        </w:numPr>
-        <w:ind w:left="0"/>
-      </w:pPr>
       <w:proofErr w:type="spellStart"/>
       <w:r>
         <w:t>Бананчность</w:t>
       </w:r>
       <w:proofErr w:type="spellEnd"/>
       <w:r>
-        <w:t xml:space="preserve"> = человечность (типа да, я думал сделать это как параметр злой-добрый, вот только зачем)</w:t>
+        <w:t xml:space="preserve"> = человечность (типа да, я думал сделать это как параметр злой-добрый, вот только зачем</w:t>
+      </w:r>
+      <w:r>
+        <w:t>, вот и я не знаю</w:t>
+      </w:r>
+      <w:r>
+        <w:t>)</w:t>
       </w:r>
     </w:p>
     <w:p>
@@ -2319,7 +2882,6 @@
           <w:noProof/>
           <w:lang w:eastAsia="ru-RU"/>
         </w:rPr>
-        <w:lastRenderedPageBreak/>
         <w:drawing>
           <wp:anchor distT="0" distB="0" distL="114300" distR="114300" simplePos="0" relativeHeight="251658240" behindDoc="1" locked="0" layoutInCell="1" allowOverlap="1" wp14:anchorId="624E6665" wp14:editId="74BB2880">
             <wp:simplePos x="0" y="0"/>
@@ -2501,7 +3063,11 @@
       </w:r>
       <w:proofErr w:type="spellEnd"/>
       <w:r>
-        <w:t xml:space="preserve"> шутил про «уважение», но ему это всегда нравилось. После чего у них завелись тайные отношения.) Если тут </w:t>
+        <w:t xml:space="preserve"> шутил про «уважение», </w:t>
+      </w:r>
+      <w:r>
+        <w:lastRenderedPageBreak/>
+        <w:t xml:space="preserve">но ему это всегда нравилось. После чего у них завелись тайные отношения.) Если тут </w:t>
       </w:r>
       <w:proofErr w:type="spellStart"/>
       <w:r>
@@ -2516,55 +3082,26 @@
       <w:pPr>
         <w:pStyle w:val="af3"/>
         <w:numPr>
+          <w:ilvl w:val="1"/>
+          <w:numId w:val="9"/>
+        </w:numPr>
+        <w:ind w:left="426"/>
+      </w:pPr>
+      <w:r>
+        <w:t>если не шутить, а просто встать, то продолжиться миссия, где они должны что-то найти или украсть после чего так же незаметно выйти.</w:t>
+      </w:r>
+    </w:p>
+    <w:p/>
+    <w:p>
+      <w:pPr>
+        <w:pStyle w:val="af3"/>
+        <w:numPr>
           <w:ilvl w:val="0"/>
           <w:numId w:val="9"/>
         </w:numPr>
         <w:ind w:left="0"/>
       </w:pPr>
       <w:r>
-        <w:t>если не шутить, а просто встать, то продолжиться миссия, где они должны что-то найти или украсть после чего так же незаметно выйти.</w:t>
-      </w:r>
-    </w:p>
-    <w:p>
-      <w:pPr>
-        <w:pStyle w:val="af3"/>
-        <w:ind w:left="0"/>
-      </w:pPr>
-    </w:p>
-    <w:p>
-      <w:pPr>
-        <w:pStyle w:val="af3"/>
-        <w:numPr>
-          <w:ilvl w:val="0"/>
-          <w:numId w:val="9"/>
-        </w:numPr>
-        <w:ind w:left="0"/>
-      </w:pPr>
-      <w:r>
-        <w:t xml:space="preserve">Будет </w:t>
-      </w:r>
-      <w:r>
-        <w:t>момент,</w:t>
-      </w:r>
-      <w:r>
-        <w:t xml:space="preserve"> когда после серьёзной мотивационной речи, на задание банан поедет на такси эконом класса. Во время этого будет разговор с таксистом</w:t>
-      </w:r>
-    </w:p>
-    <w:p>
-      <w:pPr>
-        <w:pStyle w:val="af3"/>
-      </w:pPr>
-    </w:p>
-    <w:p>
-      <w:pPr>
-        <w:pStyle w:val="af3"/>
-        <w:numPr>
-          <w:ilvl w:val="0"/>
-          <w:numId w:val="9"/>
-        </w:numPr>
-        <w:ind w:left="0"/>
-      </w:pPr>
-      <w:r>
         <w:t xml:space="preserve">Нужна хоррор миссия, просто нужна и всё. Я думаю сделать её при поиске какого </w:t>
       </w:r>
       <w:r>
@@ -2586,7 +3123,13 @@
         <w:t xml:space="preserve"> серийным убийцей который пытал и игрался со своими жертвами. Там будет много трупов овощей, которые решили покончить со всем сами.</w:t>
       </w:r>
       <w:r>
-        <w:t xml:space="preserve"> Наш больной носит маску среди фруктов, но на самом деле у него разрезана лицевая часть, а также есть генномутированная рука.</w:t>
+        <w:t xml:space="preserve"> Наш больной носит маску </w:t>
+      </w:r>
+      <w:r>
+        <w:t>из</w:t>
+      </w:r>
+      <w:r>
+        <w:t xml:space="preserve"> фруктов, но на самом деле у него разрезана лицевая часть, а также есть генномутированная рука.</w:t>
       </w:r>
     </w:p>
     <w:p>
@@ -2701,7 +3244,6 @@
         <w:ind w:left="0"/>
       </w:pPr>
       <w:r>
-        <w:lastRenderedPageBreak/>
         <w:t>Миссия с нажиманием клавиш в нужный момент. А именно, танцевальная, музыкальная и ещё какие-то битвы с одним боссом, который после каждого проигрыша будет убегать. Для разбавки посредственного шутера.</w:t>
       </w:r>
     </w:p>
@@ -2844,7 +3386,11 @@
         <w:ind w:left="0"/>
       </w:pPr>
       <w:r>
-        <w:t xml:space="preserve">В этом мире дети будут появляться в «благодатном саду», который принадлежит правительственной организации. Которая продаёт детей состоятельным фруктам. Ты спросишь, а откуда же появляться дети в гетто? А я отвечу, это те дети, которых заказали, но отказались брать, а так как их уже сорвали, а хранить не где, то их выкидывают в гетто. Так же у </w:t>
+        <w:t xml:space="preserve">В этом мире дети будут появляться в «благодатном саду», который принадлежит правительственной организации. Которая продаёт детей состоятельным фруктам. Ты спросишь, а откуда же появляться дети в гетто? А я отвечу, это те дети, которых заказали, но отказались брать, а так как их уже сорвали, а </w:t>
+      </w:r>
+      <w:r>
+        <w:lastRenderedPageBreak/>
+        <w:t xml:space="preserve">хранить не где, то их выкидывают в гетто. Так же у </w:t>
       </w:r>
       <w:r>
         <w:t>них будет армия из самых здоровых фруктов, которых с самого детства затаивают на убийство. После победы над одним таким, в игре появиться возможность разьебать это место и сделать детей не товаром для продажи и обогащения своих карманов.</w:t>
@@ -2936,7 +3482,6 @@
           <w:noProof/>
           <w:lang w:eastAsia="ru-RU"/>
         </w:rPr>
-        <w:lastRenderedPageBreak/>
         <w:pict>
           <v:shapetype id="_x0000_t75" coordsize="21600,21600" o:spt="75" o:preferrelative="t" path="m@4@5l@4@11@9@11@9@5xe" filled="f" stroked="f">
             <v:stroke joinstyle="miter"/>
@@ -2957,7 +3502,7 @@
             <v:path o:extrusionok="f" gradientshapeok="t" o:connecttype="rect"/>
             <o:lock v:ext="edit" aspectratio="t"/>
           </v:shapetype>
-          <v:shape id="_x0000_i1025" type="#_x0000_t75" style="width:417.75pt;height:213pt">
+          <v:shape id="_x0000_i1025" type="#_x0000_t75" style="width:417.75pt;height:213.3pt">
             <v:imagedata r:id="rId9" o:title="Безымянный" cropbottom="17895f" cropright="22932f"/>
           </v:shape>
         </w:pict>
@@ -2991,6 +3536,12 @@
     <w:p>
       <w:pPr>
         <w:pStyle w:val="af3"/>
+        <w:ind w:left="0"/>
+      </w:pPr>
+    </w:p>
+    <w:p>
+      <w:pPr>
+        <w:pStyle w:val="af3"/>
         <w:numPr>
           <w:ilvl w:val="0"/>
           <w:numId w:val="9"/>
@@ -3031,6 +3582,12 @@
     <w:p>
       <w:pPr>
         <w:pStyle w:val="af3"/>
+        <w:ind w:left="0"/>
+      </w:pPr>
+    </w:p>
+    <w:p>
+      <w:pPr>
+        <w:pStyle w:val="af3"/>
         <w:numPr>
           <w:ilvl w:val="0"/>
           <w:numId w:val="9"/>
@@ -3044,6 +3601,12 @@
     <w:p>
       <w:pPr>
         <w:pStyle w:val="af3"/>
+        <w:ind w:left="0"/>
+      </w:pPr>
+    </w:p>
+    <w:p>
+      <w:pPr>
+        <w:pStyle w:val="af3"/>
         <w:numPr>
           <w:ilvl w:val="0"/>
           <w:numId w:val="9"/>
@@ -3051,6 +3614,7 @@
         <w:ind w:left="0"/>
       </w:pPr>
       <w:r>
+        <w:lastRenderedPageBreak/>
         <w:t>Хочу отсылку на куплинова, а именно нужен будет чел, который опустил руки. Его можно поддержать или оставить. И если правильно поддержать (фразами поддержки от куплинова</w:t>
       </w:r>
       <w:proofErr w:type="gramStart"/>
@@ -3065,6 +3629,12 @@
     <w:p>
       <w:pPr>
         <w:pStyle w:val="af3"/>
+        <w:ind w:left="0"/>
+      </w:pPr>
+    </w:p>
+    <w:p>
+      <w:pPr>
+        <w:pStyle w:val="af3"/>
         <w:numPr>
           <w:ilvl w:val="0"/>
           <w:numId w:val="9"/>
@@ -3087,6 +3657,12 @@
     <w:p>
       <w:pPr>
         <w:pStyle w:val="af3"/>
+        <w:ind w:left="0"/>
+      </w:pPr>
+    </w:p>
+    <w:p>
+      <w:pPr>
+        <w:pStyle w:val="af3"/>
         <w:numPr>
           <w:ilvl w:val="0"/>
           <w:numId w:val="9"/>
@@ -3100,6 +3676,21 @@
     <w:p>
       <w:pPr>
         <w:pStyle w:val="af3"/>
+        <w:ind w:left="0"/>
+      </w:pPr>
+      <w:r>
+        <w:t>Или сцену с двумя бананами, говорящий говорит, что он его родитель, наш банан спрашивает «папа?», родитель снимает маску и говорит «мАмА». Второй родитель тоже говорит, что он его семья. Наш банан спрашивает: «Мама?». Банан снимает маску и говорит, что сынок у них туповатый</w:t>
+      </w:r>
+    </w:p>
+    <w:p>
+      <w:pPr>
+        <w:pStyle w:val="af3"/>
+        <w:ind w:left="0"/>
+      </w:pPr>
+    </w:p>
+    <w:p>
+      <w:pPr>
+        <w:pStyle w:val="af3"/>
         <w:numPr>
           <w:ilvl w:val="0"/>
           <w:numId w:val="9"/>
@@ -3107,100 +3698,111 @@
         <w:ind w:left="0"/>
       </w:pPr>
       <w:r>
+        <w:t>Должна быть сцена где банана очень сильно искалечили, буквально нет 30-40% тела. Но мозг ещё функционирует. Банан лежит пока враг на заднем фоне душит яблоко (или кого-то дорогого). Время замедляется и банан слышит внутренний голос. «Привет, это снова я. У нас с тобой очень плачевное состояние, как и у нашего друга. У тебя есть примерно 15 секунд</w:t>
+      </w:r>
+      <w:r>
+        <w:t xml:space="preserve"> перед тем, как мы окончательно потерям контроль над телом</w:t>
+      </w:r>
+      <w:r>
+        <w:t>. Мы с тобой вроде бы</w:t>
+      </w:r>
+      <w:r>
+        <w:t xml:space="preserve"> долго</w:t>
+      </w:r>
+      <w:r>
+        <w:t xml:space="preserve"> разговариваем, но ты заметил, как медленно течёт время? Эти 15 секунд могут показаться тебе минутами. Но знаешь, ты молодец, что дошёл так далеко со своими друзьями. Ты не думаешь, что на этом не стоит заканчивать? Ведь твоему другу нужна помощь. </w:t>
+      </w:r>
+      <w:r>
+        <w:t>Что же, з</w:t>
+      </w:r>
+      <w:r>
+        <w:t xml:space="preserve">а это время ты должен был отдохнуть. Как ты смотришь на то что бы встать? Пустить последнее своё издыхание на помощь другу. Я ведь тебя знаю, </w:t>
+      </w:r>
+      <w:r>
+        <w:t>знаю,</w:t>
+      </w:r>
+      <w:r>
+        <w:t xml:space="preserve"> что ты встанешь. Вставай</w:t>
+      </w:r>
+      <w:r>
+        <w:t xml:space="preserve">» После этого банан встаёт и </w:t>
+      </w:r>
+      <w:r>
+        <w:t>чем-то</w:t>
+      </w:r>
+      <w:r>
+        <w:t xml:space="preserve"> убивает врага, голос говорит «молодец, ты смог помочь другу, я тобой горжусь». После чего банан падает. Последняя фраза голоса «Я с тобой до конца»</w:t>
+      </w:r>
+      <w:r>
+        <w:t>.</w:t>
+      </w:r>
+    </w:p>
+    <w:p>
+      <w:pPr>
+        <w:pStyle w:val="af3"/>
+        <w:numPr>
+          <w:ilvl w:val="1"/>
+          <w:numId w:val="9"/>
+        </w:numPr>
+        <w:ind w:left="426"/>
+      </w:pPr>
+      <w:r>
+        <w:t xml:space="preserve">После событий выше. Банан просыпается в светлом месте. Встречает </w:t>
+      </w:r>
+      <w:r>
+        <w:t>какую-то сущность,</w:t>
+      </w:r>
+      <w:r>
+        <w:t xml:space="preserve"> которая при его взгляде превращается во </w:t>
+      </w:r>
+      <w:r>
+        <w:t>что-то</w:t>
+      </w:r>
+      <w:r>
+        <w:t xml:space="preserve">. Она говорит </w:t>
+      </w:r>
+      <w:r>
+        <w:t>что-то</w:t>
+      </w:r>
+      <w:r>
+        <w:t xml:space="preserve"> о смерти</w:t>
+      </w:r>
+      <w:r>
+        <w:t>, о том, что ты в лимбе, о том, что время тут течёт по-другому</w:t>
+      </w:r>
+      <w:r>
+        <w:t xml:space="preserve"> и что это твой конечный путь. И твой путь в данный момент, зависит от того, какие решения ты применял ранее и какие применишь сейчас (слова обозначающие, что чем больше миссий он завершил убийством, тем сложнее для него будет это задание и наоборот). Сущность пропадает, а банан слышит свой внутренний голос, </w:t>
+      </w:r>
+      <w:r>
+        <w:t>завязывается</w:t>
+      </w:r>
+      <w:r>
+        <w:t xml:space="preserve"> разговор, в котором </w:t>
+      </w:r>
+      <w:r>
+        <w:t>голос</w:t>
+      </w:r>
+      <w:r>
+        <w:t xml:space="preserve"> говорит банану что он может представить образ, и с переместить</w:t>
+      </w:r>
+      <w:r>
+        <w:t xml:space="preserve"> его</w:t>
+      </w:r>
+      <w:r>
+        <w:t xml:space="preserve"> туда</w:t>
+      </w:r>
+      <w:r>
+        <w:t>. Так как он говорил, что «он с бананом до самого конца», то хочет помочь и вместе выйти от сюда.</w:t>
+      </w:r>
+      <w:r>
+        <w:t xml:space="preserve"> </w:t>
+      </w:r>
+      <w:r>
+        <w:t xml:space="preserve">(оттенки и локация будет меняться в зависимости от кармы игрока, от кармы зависит, локации будут похожи больше на ад или рай). Далее они проходят определённые комнаты (нужно как-то реализовать миссии на 2х, то есть на банан и голоса в теле), где комнаты со скосом в ад, будут с какой-то жёсткой хуйнёй, головоломки на время, миссии с побегом, кошмарами и т.д. А комнаты со скосом в рай, будут с головоломками без времени, прогулками по саду и </w:t>
+      </w:r>
+      <w:r>
         <w:lastRenderedPageBreak/>
-        <w:t>Или сцену с двумя бананами, говорящий говорит, что он его родитель, наш банан спрашивает «папа?», родитель снимает маску и говорит «мАмА». Второй родитель тоже говорит, что он его семья. Наш банан спрашивает: «Мама?». Банан снимает маску и говорит, что сынок у них туповатый</w:t>
-      </w:r>
-    </w:p>
-    <w:p>
-      <w:pPr>
-        <w:pStyle w:val="af3"/>
-        <w:numPr>
-          <w:ilvl w:val="0"/>
-          <w:numId w:val="9"/>
-        </w:numPr>
-        <w:ind w:left="0"/>
-      </w:pPr>
-      <w:r>
-        <w:t xml:space="preserve">Должна быть сцена где банана очень сильно искалечили, буквально нет 30-40% тела. Но мозг ещё функционирует. Банан лежит пока враг на заднем фоне душит яблоко (или кого-то дорогого). Время замедляется и банан слышит внутренний голос. «Привет, это снова я. У нас с тобой очень плачевное состояние, как и у нашего друга. У тебя есть примерно 15 секунд. Мы с тобой вроде бы разговариваем, но ты заметил, как медленно течёт время? Эти 15 секунд могут показаться тебе минутами. Но знаешь, ты молодец, что дошёл так далеко со своими друзьями. Ты не думаешь, что на этом не стоит заканчивать? Ведь твоему другу нужна помощь. За это время ты должен был отдохнуть. Как ты смотришь на то что бы встать? Пустить последнее своё издыхание на помощь другу. Я ведь тебя знаю, </w:t>
-      </w:r>
-      <w:r>
-        <w:t>знаю,</w:t>
-      </w:r>
-      <w:r>
-        <w:t xml:space="preserve"> что ты встанешь. Вставай. Вставай» После этого банан встаёт и </w:t>
-      </w:r>
-      <w:r>
-        <w:t>чем-то</w:t>
-      </w:r>
-      <w:r>
-        <w:t xml:space="preserve"> убивает врага, голос говорит «молодец, ты смог помочь другу, я тобой горжусь». После чего банан падает. Последняя фраза голоса «Я с тобой до конца»</w:t>
-      </w:r>
-      <w:r>
-        <w:t>.</w:t>
-      </w:r>
-    </w:p>
-    <w:p>
-      <w:pPr>
-        <w:pStyle w:val="af3"/>
-        <w:numPr>
-          <w:ilvl w:val="0"/>
-          <w:numId w:val="9"/>
-        </w:numPr>
-        <w:ind w:left="0"/>
-      </w:pPr>
-      <w:r>
-        <w:t xml:space="preserve">После событий выше. Банан просыпается в светлом месте. Встречает </w:t>
-      </w:r>
-      <w:r>
-        <w:t>какую-то сущность,</w:t>
-      </w:r>
-      <w:r>
-        <w:t xml:space="preserve"> которая при его взгляде превращается во </w:t>
-      </w:r>
-      <w:r>
-        <w:t>что-то</w:t>
-      </w:r>
-      <w:r>
-        <w:t xml:space="preserve">. Она говорит </w:t>
-      </w:r>
-      <w:r>
-        <w:t>что-то</w:t>
-      </w:r>
-      <w:r>
-        <w:t xml:space="preserve"> о смерти</w:t>
-      </w:r>
-      <w:r>
-        <w:t>, о том, что ты в лимбе, о том, что время тут течёт по-другому</w:t>
-      </w:r>
-      <w:r>
-        <w:t xml:space="preserve"> и что это твой конечный путь. И твой путь в данный момент, зависит от того, какие решения ты применял ранее и какие применишь сейчас (слова обозначающие, что чем больше миссий он завершил убийством, тем сложнее для него будет это задание и наоборот). Сущность пропадает, а банан слышит свой внутренний голос, </w:t>
-      </w:r>
-      <w:r>
-        <w:t>завязывается</w:t>
-      </w:r>
-      <w:r>
-        <w:t xml:space="preserve"> разговор, в котором </w:t>
-      </w:r>
-      <w:r>
-        <w:t>голос</w:t>
-      </w:r>
-      <w:r>
-        <w:t xml:space="preserve"> говорит банану что он может представить образ, и с переместить</w:t>
-      </w:r>
-      <w:r>
-        <w:t xml:space="preserve"> его</w:t>
-      </w:r>
-      <w:r>
-        <w:t xml:space="preserve"> туда</w:t>
-      </w:r>
-      <w:r>
-        <w:t>. Так как он говорил, что «он с бананом до самого конца», то хочет помочь и вместе выйти от сюда.</w:t>
-      </w:r>
-      <w:r>
-        <w:t xml:space="preserve"> </w:t>
-      </w:r>
-      <w:r>
-        <w:t xml:space="preserve">(оттенки и локация будет меняться в зависимости от кармы игрока, от кармы зависит, локации будут похожи больше на ад или рай). Далее они проходят определённые комнаты (нужно как-то реализовать миссии на 2х, то есть на банан и голоса в теле), где комнаты со скосом в ад, будут с какой-то жёсткой хуйнёй, головоломки на время, миссии с побегом, кошмарами и т.д. А комнаты со скосом в рай, будут с головоломками без времени, прогулками по саду и рассуждениями. Так же в самом лимбе, можно будет поднимать карму, помогать кому ни будь, делать добрые дела. Так же нужно будет реализовать какие-то эффекты по теме, что случается с его физическим телом, пока он в лимбе. То есть тряску и переливание света </w:t>
+        <w:t xml:space="preserve">рассуждениями. Так же в самом лимбе, можно будет поднимать карму, помогать кому ни будь, делать добрые дела. Так же нужно будет реализовать какие-то эффекты по теме, что случается с его физическим телом, пока он в лимбе. То есть тряску и переливание света </w:t>
       </w:r>
       <w:r>
         <w:rPr>
@@ -3278,6 +3880,12 @@
     <w:p>
       <w:pPr>
         <w:pStyle w:val="af3"/>
+        <w:ind w:left="426"/>
+      </w:pPr>
+    </w:p>
+    <w:p>
+      <w:pPr>
+        <w:pStyle w:val="af3"/>
         <w:numPr>
           <w:ilvl w:val="0"/>
           <w:numId w:val="9"/>
@@ -3306,7 +3914,35 @@
           <w:noProof/>
           <w:lang w:eastAsia="ru-RU"/>
         </w:rPr>
-        <w:t>Уробота будет рука с зубами. Да, механик немного с ебанцой и безумием. Механик сам скажет, что лобовая броня очень сильная (отсылка что с зади урон будет больше)</w:t>
+        <w:t>У</w:t>
+      </w:r>
+      <w:r>
+        <w:rPr>
+          <w:noProof/>
+          <w:lang w:eastAsia="ru-RU"/>
+        </w:rPr>
+        <w:t xml:space="preserve"> </w:t>
+      </w:r>
+      <w:r>
+        <w:rPr>
+          <w:noProof/>
+          <w:lang w:eastAsia="ru-RU"/>
+        </w:rPr>
+        <w:t>робота будет рука с зубами. Да, механик немного с ебанцой и безумием. Механик сам скажет, что лобовая броня очень сильная (</w:t>
+      </w:r>
+      <w:r>
+        <w:rPr>
+          <w:noProof/>
+          <w:lang w:eastAsia="ru-RU"/>
+        </w:rPr>
+        <w:t>отсылка что лучше попробовать другую сторону</w:t>
+      </w:r>
+      <w:r>
+        <w:rPr>
+          <w:noProof/>
+          <w:lang w:eastAsia="ru-RU"/>
+        </w:rPr>
+        <w:t>)</w:t>
       </w:r>
     </w:p>
     <w:p>
@@ -3325,6 +3961,12 @@
     <w:p>
       <w:pPr>
         <w:pStyle w:val="af3"/>
+        <w:ind w:left="0"/>
+      </w:pPr>
+    </w:p>
+    <w:p>
+      <w:pPr>
+        <w:pStyle w:val="af3"/>
         <w:numPr>
           <w:ilvl w:val="0"/>
           <w:numId w:val="9"/>
@@ -3332,20 +3974,14 @@
         <w:ind w:left="0"/>
       </w:pPr>
       <w:r>
-        <w:t xml:space="preserve">Будет миссия с вторжением на базу вражеской банды, у которых очень крупный оборот разных наркотиков. На их территории будет что-то около парка, в который не суётся полиция (она проплачена, и боится). </w:t>
-      </w:r>
-      <w:proofErr w:type="spellStart"/>
-      <w:r>
-        <w:t>Дак</w:t>
-      </w:r>
-      <w:proofErr w:type="spellEnd"/>
-      <w:r>
-        <w:t xml:space="preserve"> вот в этом парке будет много фруктов, которые потеряли себя и это их единственное место, где они имеют хоть что-то. А именно некую свободу и наркотики (очень плохие, но доступные для нищих). Эта банда даёт наркотики либо за маленькую сумму, либо за какие-то задания. Ты </w:t>
-      </w:r>
-      <w:r>
-        <w:lastRenderedPageBreak/>
-        <w:t xml:space="preserve">спросишь, а нахуя наша банда пошла на них нападать?  А я отвечу, ради того, чтобы сместить эту банду и занять более высокие позиции в наркоторговле. </w:t>
-      </w:r>
+        <w:t xml:space="preserve">Будет миссия с вторжением на базу вражеской банды, у которых очень крупный оборот разных наркотиков. На их территории будет что-то около парка, в который не суётся полиция (она проплачена, и боится). Дак вот в этом парке будет много фруктов, которые потеряли себя и это их единственное место, где они имеют хоть что-то. А именно некую свободу и наркотики (очень плохие, но доступные для нищих). Эта банда даёт наркотики либо за маленькую сумму, либо за какие-то задания. Ты спросишь, а нахуя наша банда пошла на них нападать?  А я отвечу, ради того, чтобы сместить эту банду и занять более высокие позиции в наркоторговле. </w:t>
+      </w:r>
+    </w:p>
+    <w:p>
+      <w:pPr>
+        <w:pStyle w:val="af3"/>
+        <w:ind w:left="0"/>
+      </w:pPr>
     </w:p>
     <w:p>
       <w:pPr>
@@ -3392,6 +4028,12 @@
     <w:p>
       <w:pPr>
         <w:pStyle w:val="af3"/>
+        <w:ind w:left="0"/>
+      </w:pPr>
+    </w:p>
+    <w:p>
+      <w:pPr>
+        <w:pStyle w:val="af3"/>
         <w:numPr>
           <w:ilvl w:val="0"/>
           <w:numId w:val="9"/>
@@ -3515,6 +4157,7 @@
           <w:ilvl w:val="1"/>
           <w:numId w:val="9"/>
         </w:numPr>
+        <w:ind w:left="426"/>
       </w:pPr>
       <w:r>
         <w:t>Убить его пока не началась кат сцена. Девочка будет плакать и винить нас</w:t>
@@ -3527,6 +4170,7 @@
           <w:ilvl w:val="1"/>
           <w:numId w:val="9"/>
         </w:numPr>
+        <w:ind w:left="426"/>
       </w:pPr>
       <w:r>
         <w:t xml:space="preserve">Убить девочку. Он начнёт орать на нас и говорить девочке не бояться, что всё </w:t>
@@ -3547,6 +4191,7 @@
           <w:ilvl w:val="1"/>
           <w:numId w:val="9"/>
         </w:numPr>
+        <w:ind w:left="426"/>
       </w:pPr>
       <w:r>
         <w:t xml:space="preserve">Убить обоих, прибежит охранник и попробует нас убить. Если убить </w:t>
@@ -3575,6 +4220,7 @@
           <w:ilvl w:val="1"/>
           <w:numId w:val="9"/>
         </w:numPr>
+        <w:ind w:left="426"/>
       </w:pPr>
       <w:r>
         <w:t xml:space="preserve">Если подойти близко и заговорить, то он отправит девочку поиграть с </w:t>
@@ -3611,6 +4257,7 @@
           <w:ilvl w:val="2"/>
           <w:numId w:val="9"/>
         </w:numPr>
+        <w:ind w:left="851"/>
       </w:pPr>
       <w:r>
         <w:t xml:space="preserve">Я пришёл убить тебя </w:t>
@@ -3623,6 +4270,7 @@
           <w:ilvl w:val="2"/>
           <w:numId w:val="9"/>
         </w:numPr>
+        <w:ind w:left="851"/>
       </w:pPr>
       <w:r>
         <w:t>Я пришёл договориться</w:t>
@@ -3635,6 +4283,7 @@
           <w:ilvl w:val="2"/>
           <w:numId w:val="9"/>
         </w:numPr>
+        <w:ind w:left="851"/>
       </w:pPr>
       <w:r>
         <w:t>Я пришёл посмотреть телевизор</w:t>
@@ -3647,9 +4296,14 @@
           <w:ilvl w:val="3"/>
           <w:numId w:val="9"/>
         </w:numPr>
-      </w:pPr>
-      <w:r>
-        <w:t xml:space="preserve">Он удивиться, попросит горничную принести пива и будет </w:t>
+        <w:ind w:left="1276"/>
+      </w:pPr>
+      <w:r>
+        <w:lastRenderedPageBreak/>
+        <w:t>Он удивиться, попросит горничную принести пива и</w:t>
+      </w:r>
+      <w:r>
+        <w:t xml:space="preserve"> будет </w:t>
       </w:r>
       <w:proofErr w:type="gramStart"/>
       <w:r>
@@ -3657,8 +4311,17 @@
       </w:r>
       <w:proofErr w:type="gramEnd"/>
       <w:r>
-        <w:t xml:space="preserve"> ламповый диалог (победа + напарник)</w:t>
-      </w:r>
+        <w:t xml:space="preserve"> ламповый диалог, разбор почему он делает грязные дела, выясняется что он пиздатый </w:t>
+      </w:r>
+      <w:r>
+        <w:t>(победа + напарник)</w:t>
+      </w:r>
+    </w:p>
+    <w:p>
+      <w:pPr>
+        <w:pStyle w:val="af3"/>
+        <w:ind w:left="1276"/>
+      </w:pPr>
     </w:p>
     <w:p>
       <w:pPr>
@@ -3702,7 +4365,10 @@
       </w:r>
       <w:proofErr w:type="spellEnd"/>
       <w:r>
-        <w:t xml:space="preserve"> что они лучшие </w:t>
+        <w:t xml:space="preserve"> что они л</w:t>
+      </w:r>
+      <w:r>
+        <w:t xml:space="preserve">учшие </w:t>
       </w:r>
       <w:proofErr w:type="spellStart"/>
       <w:r>
@@ -3710,60 +4376,65 @@
       </w:r>
       <w:proofErr w:type="spellEnd"/>
       <w:r>
-        <w:t xml:space="preserve">. После чего </w:t>
+        <w:t>. После чего решают</w:t>
+      </w:r>
+      <w:r>
+        <w:t xml:space="preserve"> не сражаться друг с другом, но они хотят повеселиться, </w:t>
+      </w:r>
+      <w:proofErr w:type="gramStart"/>
+      <w:r>
+        <w:t>по этому</w:t>
+      </w:r>
+      <w:proofErr w:type="gramEnd"/>
+      <w:r>
+        <w:t xml:space="preserve"> </w:t>
       </w:r>
       <w:proofErr w:type="spellStart"/>
       <w:r>
-        <w:t>решають</w:t>
+        <w:t>обьединяються</w:t>
       </w:r>
       <w:proofErr w:type="spellEnd"/>
       <w:r>
-        <w:t xml:space="preserve"> не сражаться друг с другом, но они хотят повеселиться, </w:t>
-      </w:r>
-      <w:proofErr w:type="gramStart"/>
-      <w:r>
-        <w:t>по этому</w:t>
-      </w:r>
-      <w:proofErr w:type="gramEnd"/>
+        <w:t xml:space="preserve"> и начинают воевать в </w:t>
+      </w:r>
+      <w:proofErr w:type="spellStart"/>
+      <w:r>
+        <w:t>двоём</w:t>
+      </w:r>
+      <w:proofErr w:type="spellEnd"/>
+      <w:r>
+        <w:t xml:space="preserve"> против всех.</w:t>
+      </w:r>
+    </w:p>
+    <w:p>
+      <w:pPr>
+        <w:pStyle w:val="af3"/>
+        <w:ind w:left="-142"/>
+      </w:pPr>
+    </w:p>
+    <w:p>
+      <w:pPr>
+        <w:pStyle w:val="af3"/>
+        <w:numPr>
+          <w:ilvl w:val="0"/>
+          <w:numId w:val="9"/>
+        </w:numPr>
+        <w:ind w:left="-142"/>
+      </w:pPr>
+      <w:r>
+        <w:t xml:space="preserve">Будет миссия, где поступил заказ на убийство жены от мужа. Так как она его раздражает и вообще она плохая. Но он </w:t>
+      </w:r>
+      <w:r>
+        <w:t>хочет,</w:t>
+      </w:r>
       <w:r>
         <w:t xml:space="preserve"> </w:t>
       </w:r>
-      <w:proofErr w:type="spellStart"/>
-      <w:r>
-        <w:t>обьединяються</w:t>
-      </w:r>
-      <w:proofErr w:type="spellEnd"/>
-      <w:r>
-        <w:t xml:space="preserve"> и начинают воевать в </w:t>
-      </w:r>
-      <w:proofErr w:type="spellStart"/>
-      <w:r>
-        <w:t>двоём</w:t>
-      </w:r>
-      <w:proofErr w:type="spellEnd"/>
-      <w:r>
-        <w:t xml:space="preserve"> против всех.</w:t>
-      </w:r>
-    </w:p>
-    <w:p>
-      <w:pPr>
-        <w:pStyle w:val="af3"/>
-        <w:numPr>
-          <w:ilvl w:val="0"/>
-          <w:numId w:val="9"/>
-        </w:numPr>
-        <w:ind w:left="-142"/>
-      </w:pPr>
-      <w:r>
-        <w:t xml:space="preserve">Будет миссия, где поступил заказ на убийство жены от мужа. Так как она его раздражает и вообще она плохая. Но он </w:t>
-      </w:r>
-      <w:proofErr w:type="gramStart"/>
-      <w:r>
-        <w:t>хочет</w:t>
-      </w:r>
-      <w:proofErr w:type="gramEnd"/>
-      <w:r>
-        <w:t xml:space="preserve"> что бы мы только довели его до его жены сквозь охрану, а убьёт он сам. В этот момент в нашем дома на нас нападают наёмники. Муж решает, что эта шмара решила отнять у него с имущество путём убийства. Мы направляемся к жене. После сражения с охраной и наёмниками, мы заходим в офис где она сидит. Дальше я не придумал, но закончиться всё на том, что они любят друг друга и их любовь не рушима не какими препятствиями.</w:t>
+      <w:r>
+        <w:t>чтобы</w:t>
+      </w:r>
+      <w:r>
+        <w:t xml:space="preserve"> мы только довели его до его жены сквозь охрану, а убьёт он сам. В этот момент в нашем дома на нас нападают наёмники. Муж решает, что эта шмара решила отнять у него с имущество путём убийства. Мы направляемся к жене. После сражения с охраной и наёмниками, мы заходим в офис где она сидит. Дальше я не придумал, но закончиться всё на том, что они любят друг друга и их любовь не рушима не какими препятствиями.</w:t>
       </w:r>
     </w:p>
     <w:p>
@@ -3780,7 +4451,6 @@
           <w:noProof/>
           <w:lang w:eastAsia="ru-RU"/>
         </w:rPr>
-        <w:lastRenderedPageBreak/>
         <w:drawing>
           <wp:anchor distT="0" distB="0" distL="114300" distR="114300" simplePos="0" relativeHeight="251661312" behindDoc="1" locked="0" layoutInCell="1" allowOverlap="1" wp14:anchorId="16206F6B" wp14:editId="755F2BAB">
             <wp:simplePos x="0" y="0"/>
@@ -3865,53 +4535,725 @@
       </w:r>
       <w:proofErr w:type="spellEnd"/>
       <w:r>
-        <w:t xml:space="preserve"> мы видим обрыв, будет</w:t>
+        <w:t xml:space="preserve"> мы видим обрыв, будет выбор сигануть и будь что будет или остановиться или попытаться отбиться. Мне лень прорабатывать 2 варианта, так что если мы остановимся, то нас </w:t>
+      </w:r>
+      <w:proofErr w:type="spellStart"/>
+      <w:r>
+        <w:t>разьебут</w:t>
+      </w:r>
+      <w:proofErr w:type="spellEnd"/>
+      <w:r>
+        <w:t xml:space="preserve"> в любом случае. И вот мы</w:t>
+      </w:r>
+      <w:r>
+        <w:t xml:space="preserve"> </w:t>
+      </w:r>
+      <w:r>
+        <w:t xml:space="preserve">сваливаем </w:t>
+      </w:r>
+      <w:r>
+        <w:t xml:space="preserve">в </w:t>
+      </w:r>
+      <w:r>
+        <w:t xml:space="preserve">обрыв, </w:t>
+      </w:r>
+      <w:proofErr w:type="spellStart"/>
+      <w:r>
+        <w:t>ебашим</w:t>
+      </w:r>
+      <w:proofErr w:type="spellEnd"/>
+      <w:r>
+        <w:t xml:space="preserve"> скорость под 200 и прыгнет. В этот момент, в этом здании, к какому-то бизнесмену пришли наёмники за его головой, и наёмник стоит у окна. Наёмник спрашивает у бизнесмена его последние слова перед смертью, он ему отвечает (придумать), в этот момент влетает машина</w:t>
+      </w:r>
+      <w:r>
+        <w:t xml:space="preserve"> с нашей бандой и давит наёмников</w:t>
+      </w:r>
+      <w:r>
+        <w:t xml:space="preserve"> к </w:t>
+      </w:r>
+      <w:r>
+        <w:t>хуям, бизнесмен укорачивается</w:t>
+      </w:r>
+      <w:r>
+        <w:t>.</w:t>
+      </w:r>
+    </w:p>
+    <w:p>
+      <w:pPr>
+        <w:pStyle w:val="af3"/>
+        <w:ind w:left="-142"/>
+      </w:pPr>
+    </w:p>
+    <w:p>
+      <w:pPr>
+        <w:pStyle w:val="af3"/>
+        <w:numPr>
+          <w:ilvl w:val="0"/>
+          <w:numId w:val="9"/>
+        </w:numPr>
+        <w:ind w:left="-142"/>
+      </w:pPr>
+      <w:r>
+        <w:t xml:space="preserve">Давай дружить </w:t>
+      </w:r>
+      <w:r>
+        <w:t>–</w:t>
+      </w:r>
+      <w:r>
+        <w:t xml:space="preserve"> фраза</w:t>
+      </w:r>
+    </w:p>
+    <w:p>
+      <w:pPr>
+        <w:pStyle w:val="af3"/>
+        <w:ind w:left="-142"/>
+      </w:pPr>
+    </w:p>
+    <w:p>
+      <w:pPr>
+        <w:pStyle w:val="af3"/>
+        <w:numPr>
+          <w:ilvl w:val="0"/>
+          <w:numId w:val="9"/>
+        </w:numPr>
+        <w:ind w:left="-142"/>
+      </w:pPr>
+      <w:r>
+        <w:t xml:space="preserve">У него случается </w:t>
+      </w:r>
+      <w:proofErr w:type="spellStart"/>
+      <w:r>
+        <w:t>передоз</w:t>
+      </w:r>
+      <w:proofErr w:type="spellEnd"/>
+      <w:r>
+        <w:t>, по каким-то причинам. И в его голове происходит игра на выживание. Наркоманская игра, где всё переливается, блестит и не имеет логики. В игре его разъединят на 2 личности или подобное. Крче сделают так, чтобы у него появился внутренний голос. Потом его откачивают в больнице. На выходе из неё, происходит несчастный случай где в него что-то летит или подобное. После чего время замедляется, и он предотвращает несчастный случай. Дома, он начинает задумываться, а какого хуя. И в зеркале видит банана, который двигается как он, но только разговаривает с ним. Это оказывается его внутренний голос, который появился из-за сильной передозировки, в следствии чего, его мозг пострадал, в лучшую сторону. Теперь он может думать быстрее из-за чего, внешний мир для него замедляется. (за главу банан получает замедление времени и внутренний голос помощник)</w:t>
+      </w:r>
+    </w:p>
+    <w:p>
+      <w:pPr>
+        <w:pStyle w:val="af3"/>
+        <w:ind w:left="-142"/>
+      </w:pPr>
+    </w:p>
+    <w:p>
+      <w:pPr>
+        <w:pStyle w:val="af3"/>
+        <w:numPr>
+          <w:ilvl w:val="0"/>
+          <w:numId w:val="9"/>
+        </w:numPr>
+        <w:ind w:left="-142"/>
+      </w:pPr>
+      <w:r>
+        <w:t>Если не будет хватать контента, то надо написать историю про хакера, которого захватила какая-то группировки, и они грабят банк, преждевременно заминировав весь район и шантажируя полицию, что бы она их отпустила</w:t>
+      </w:r>
+    </w:p>
+    <w:p>
+      <w:pPr>
+        <w:pStyle w:val="af3"/>
+        <w:ind w:left="-142"/>
+      </w:pPr>
+    </w:p>
+    <w:p>
+      <w:pPr>
+        <w:pStyle w:val="af3"/>
+        <w:numPr>
+          <w:ilvl w:val="0"/>
+          <w:numId w:val="9"/>
+        </w:numPr>
+        <w:ind w:left="-142"/>
+      </w:pPr>
+      <w:r>
+        <w:lastRenderedPageBreak/>
+        <w:t>Будет чел, который по каким-то обстоятельствам, предложит поиграть с бананом в русскую рулетку. Рулетка будет работать по принципу вопрос, ответ, выстрел. Выстрелит пистолет или нет, будет зависеть от правильности</w:t>
+      </w:r>
+      <w:r>
+        <w:t xml:space="preserve"> ответа</w:t>
+      </w:r>
+      <w:r>
+        <w:t>. Так-то звучит круто, но уёбищно. Но мне похуй, так что пускай будет</w:t>
+      </w:r>
+    </w:p>
+    <w:p>
+      <w:pPr>
+        <w:pStyle w:val="af3"/>
+        <w:ind w:left="-142"/>
+      </w:pPr>
+    </w:p>
+    <w:p>
+      <w:pPr>
+        <w:pStyle w:val="af3"/>
+        <w:numPr>
+          <w:ilvl w:val="0"/>
+          <w:numId w:val="9"/>
+        </w:numPr>
+        <w:ind w:left="-142"/>
+      </w:pPr>
+      <w:r>
+        <w:t xml:space="preserve">Будет миссия в школе, пойдём допрашивать </w:t>
+      </w:r>
+      <w:r>
+        <w:t>какого-то</w:t>
+      </w:r>
+      <w:r>
+        <w:t xml:space="preserve"> учителя (или по другим причинам). В самой школе можно будет говорить с учениками. Там будет девочка одиночка. Если с ней поговорить, то она будет </w:t>
+      </w:r>
+      <w:r>
+        <w:t>говорить,</w:t>
+      </w:r>
+      <w:r>
+        <w:t xml:space="preserve"> что всё нормально, просто не нашла ещё компанию. Потом можно будет подойти к одной из компаний, поговорить с ними и предложить девочку для дружбы.</w:t>
+      </w:r>
+    </w:p>
+    <w:p>
+      <w:pPr>
+        <w:pStyle w:val="af3"/>
+        <w:ind w:left="-142"/>
+      </w:pPr>
+    </w:p>
+    <w:p>
+      <w:pPr>
+        <w:pStyle w:val="af3"/>
+        <w:numPr>
+          <w:ilvl w:val="0"/>
+          <w:numId w:val="9"/>
+        </w:numPr>
+        <w:ind w:left="-142"/>
+      </w:pPr>
+      <w:r>
+        <w:t>Будет миссия, где банан в плохом моральном и психическом состоянии. Он будет бороться со своим внутренним голосом, который будет давать ему команды. Приведу пример: Банана предали группа людей, он начнёт трястись и ловить психически не стабильное состояние. Голос будет говорить «убей их всех». На экране будет выводиться выбор (убить или не убить) с временной шкалой и ползунком прогресса. Нужно будет быстро нажимать что бы свести ползунок в состояние не убивать, так как это будет правильный выбор</w:t>
+      </w:r>
+    </w:p>
+    <w:p>
+      <w:pPr>
+        <w:pStyle w:val="af3"/>
+        <w:ind w:left="-142"/>
+      </w:pPr>
+    </w:p>
+    <w:p>
+      <w:pPr>
+        <w:pStyle w:val="af3"/>
+        <w:numPr>
+          <w:ilvl w:val="0"/>
+          <w:numId w:val="9"/>
+        </w:numPr>
+        <w:ind w:left="-142"/>
+      </w:pPr>
+      <w:r>
+        <w:t xml:space="preserve">Хочу в игру </w:t>
+      </w:r>
+      <w:proofErr w:type="spellStart"/>
+      <w:r>
+        <w:t>массовнов</w:t>
+      </w:r>
+      <w:proofErr w:type="spellEnd"/>
+      <w:r>
+        <w:t xml:space="preserve">, они крче будут приходить в битву иногда по 2-3 штучки (для того что бы устранить банана, ибо он </w:t>
+      </w:r>
+      <w:proofErr w:type="gramStart"/>
+      <w:r>
+        <w:t>где то</w:t>
+      </w:r>
+      <w:proofErr w:type="gramEnd"/>
+      <w:r>
+        <w:t xml:space="preserve"> узнает</w:t>
+      </w:r>
+      <w:r>
+        <w:t xml:space="preserve"> про них). Но они будут приходить, только если найти их один раз на локации (какой ни будь подвал с ними или что-то ещё). Они будут знать, что этот мир выдумка и много что контролировать. Так же, если найти о них больше информации, то они будут атаковать с большей силой, ибо дохуя знаешь.</w:t>
+      </w:r>
+    </w:p>
+    <w:p>
+      <w:pPr>
+        <w:pStyle w:val="af3"/>
+        <w:numPr>
+          <w:ilvl w:val="0"/>
+          <w:numId w:val="9"/>
+        </w:numPr>
+        <w:ind w:left="-142"/>
+        <w:rPr>
+          <w:rFonts w:ascii="Calibri" w:eastAsia="Calibri" w:hAnsi="Calibri" w:cs="Calibri"/>
+        </w:rPr>
+      </w:pPr>
+      <w:r>
+        <w:rPr>
+          <w:rFonts w:ascii="Calibri" w:eastAsia="Calibri" w:hAnsi="Calibri" w:cs="Calibri"/>
+        </w:rPr>
+        <w:t>Концовки будет 3</w:t>
+      </w:r>
+      <w:r>
+        <w:rPr>
+          <w:rFonts w:ascii="Calibri" w:eastAsia="Calibri" w:hAnsi="Calibri" w:cs="Calibri"/>
+        </w:rPr>
+        <w:t xml:space="preserve"> (или больше)</w:t>
+      </w:r>
+      <w:r>
+        <w:rPr>
+          <w:rFonts w:ascii="Calibri" w:eastAsia="Calibri" w:hAnsi="Calibri" w:cs="Calibri"/>
+        </w:rPr>
+        <w:t>, где банан всегда умирает. После каждой концовки сохранения стираться и перебрасывает в меню. Где в место кнопки "продолжить историю", будет кнопка "начать историю". Когда человек проходит все 3 концовки, его перебрасывает в меню и кнопка остаётся "продолжить путь". после нажатия выводит текст (постепенно, как диалог). текст: "как ты понимаешь, конец всегда один, победить не получится". Будет выбор сопротивляться или сдаться</w:t>
+      </w:r>
+    </w:p>
+    <w:p>
+      <w:pPr>
+        <w:numPr>
+          <w:ilvl w:val="1"/>
+          <w:numId w:val="9"/>
+        </w:numPr>
+        <w:ind w:left="284"/>
+        <w:rPr>
+          <w:rFonts w:ascii="Calibri" w:eastAsia="Calibri" w:hAnsi="Calibri" w:cs="Calibri"/>
+          <w:color w:val="538135"/>
+        </w:rPr>
+      </w:pPr>
+      <w:r>
+        <w:rPr>
+          <w:rFonts w:ascii="Calibri" w:eastAsia="Calibri" w:hAnsi="Calibri" w:cs="Calibri"/>
+        </w:rPr>
+        <w:t>при нажатии сопротивляться, не чего не происходит только немного дёргается экран, при многократном нажатии (раз 50, можно придумать какие-нибудь усложнения), выводится диалог. Пример: "а ты и правда в это веришь, для такого человека как ты, нет не чего невозможного. Давай же пропишем историю так, чтобы она не закончилась на сожалении. Пропишем ТВОЮ историю. Вставай из-за компьютера добейся счастья, я в тебя верю"</w:t>
+      </w:r>
+    </w:p>
+    <w:p>
+      <w:pPr>
+        <w:numPr>
+          <w:ilvl w:val="1"/>
+          <w:numId w:val="9"/>
+        </w:numPr>
+        <w:ind w:left="284"/>
+        <w:rPr>
+          <w:rFonts w:ascii="Calibri" w:eastAsia="Calibri" w:hAnsi="Calibri" w:cs="Calibri"/>
+          <w:color w:val="538135"/>
+        </w:rPr>
+      </w:pPr>
+      <w:r>
+        <w:rPr>
+          <w:rFonts w:ascii="Calibri" w:eastAsia="Calibri" w:hAnsi="Calibri" w:cs="Calibri"/>
+        </w:rPr>
+        <w:t>при нажатии сдаться, сразу выведется диалог. "Теперь, эта история не будет продолжаться. Не будет смертей, не будет боли, не будет не чего. Я рад, что она закончилась, но знаешь, что? Я буду её помнить. А ты?"</w:t>
+      </w:r>
+    </w:p>
+    <w:p>
+      <w:pPr>
+        <w:numPr>
+          <w:ilvl w:val="2"/>
+          <w:numId w:val="9"/>
+        </w:numPr>
+        <w:ind w:left="-142"/>
+        <w:rPr>
+          <w:rFonts w:ascii="Calibri" w:eastAsia="Calibri" w:hAnsi="Calibri" w:cs="Calibri"/>
+        </w:rPr>
+      </w:pPr>
+      <w:r>
+        <w:rPr>
+          <w:rFonts w:ascii="Calibri" w:eastAsia="Calibri" w:hAnsi="Calibri" w:cs="Calibri"/>
+        </w:rPr>
+        <w:t>В начале игры, после того как банана подбирает яблоко, будет немного геймплея где он ребёнок, он будет гулять по городу, развлекаться и т.д. В какой-то момент он встретит какой-то фрукт, завяжется диалог, и они пойдут гулять в месте, друг скажет, что у него есть его любимое место, и они пойдут туда. Место должно быть пиздатым, где они будут играть. После игры они разойдутся</w:t>
+      </w:r>
+      <w:r>
+        <w:rPr>
+          <w:rFonts w:ascii="Calibri" w:eastAsia="Calibri" w:hAnsi="Calibri" w:cs="Calibri"/>
+        </w:rPr>
+        <w:t xml:space="preserve"> домам. На</w:t>
+      </w:r>
+      <w:r>
+        <w:rPr>
+          <w:rFonts w:ascii="Calibri" w:eastAsia="Calibri" w:hAnsi="Calibri" w:cs="Calibri"/>
+        </w:rPr>
+        <w:t xml:space="preserve"> следующий день опять должно быть что-то пиздатое вместе с ним, на третий день, при прогулке, они встретят хулиганов старше их. Которые начнут </w:t>
+      </w:r>
+      <w:r>
+        <w:rPr>
+          <w:rFonts w:ascii="Calibri" w:eastAsia="Calibri" w:hAnsi="Calibri" w:cs="Calibri"/>
+        </w:rPr>
+        <w:t>издевается</w:t>
+      </w:r>
+      <w:r>
+        <w:rPr>
+          <w:rFonts w:ascii="Calibri" w:eastAsia="Calibri" w:hAnsi="Calibri" w:cs="Calibri"/>
+        </w:rPr>
+        <w:t xml:space="preserve"> над ними ради смех</w:t>
+      </w:r>
+      <w:r>
+        <w:rPr>
+          <w:rFonts w:ascii="Calibri" w:eastAsia="Calibri" w:hAnsi="Calibri" w:cs="Calibri"/>
+        </w:rPr>
+        <w:t>а и грабить. Друг встанет впереди тебя (защищая тебя собой) и скажет хулиганам отвалить, ибо денег у них нету. Хулиганы расстроятся и поднимут за шею друга. У банана будет выбор:</w:t>
+      </w:r>
+    </w:p>
+    <w:p>
+      <w:pPr>
+        <w:numPr>
+          <w:ilvl w:val="4"/>
+          <w:numId w:val="9"/>
+        </w:numPr>
+        <w:ind w:left="284"/>
+        <w:rPr>
+          <w:rFonts w:ascii="Calibri" w:eastAsia="Calibri" w:hAnsi="Calibri" w:cs="Calibri"/>
+        </w:rPr>
+      </w:pPr>
+      <w:r>
+        <w:rPr>
+          <w:rFonts w:ascii="Calibri" w:eastAsia="Calibri" w:hAnsi="Calibri" w:cs="Calibri"/>
+        </w:rPr>
+        <w:lastRenderedPageBreak/>
+        <w:t>Врезать (трудно нажать из-за страха) – банан с разбегу и криками побежит на хулиганов, но так как он это делает хуй пойми, как и без навыков, ему одним ударом дадут пизды, и он упадёт в водосток, куда через некоторое время полетит и друг. После этого инцидента, банан попросит банду научить его драться. Начнётся обучение. После обучения пропадает друг, не понятно куда он делся и по какой причине. После этого начинается демка и далее по сюжету (возможно пройти босса мирно)</w:t>
+      </w:r>
+    </w:p>
+    <w:p>
+      <w:pPr>
+        <w:numPr>
+          <w:ilvl w:val="4"/>
+          <w:numId w:val="9"/>
+        </w:numPr>
+        <w:ind w:left="284"/>
+        <w:rPr>
+          <w:rFonts w:ascii="Calibri" w:eastAsia="Calibri" w:hAnsi="Calibri" w:cs="Calibri"/>
+        </w:rPr>
+      </w:pPr>
+      <w:r>
+        <w:rPr>
+          <w:rFonts w:ascii="Calibri" w:eastAsia="Calibri" w:hAnsi="Calibri" w:cs="Calibri"/>
+        </w:rPr>
+        <w:t>Убежать – банан убежит в слезах. После этого инцидента, банан попросит банду научить его драться. Начнётся обучение. После обучения пропадает друг, не понятно куда он делся и по какой причине. После этого начинается демка и далее по сюжету (мирно пройти босса не получиться)</w:t>
+      </w:r>
+    </w:p>
+    <w:p>
+      <w:pPr>
+        <w:pStyle w:val="af3"/>
+        <w:numPr>
+          <w:ilvl w:val="0"/>
+          <w:numId w:val="9"/>
+        </w:numPr>
+        <w:ind w:left="-142"/>
+        <w:rPr>
+          <w:rFonts w:ascii="Calibri" w:eastAsia="Calibri" w:hAnsi="Calibri" w:cs="Calibri"/>
+        </w:rPr>
+      </w:pPr>
+      <w:r>
+        <w:rPr>
+          <w:rFonts w:ascii="Calibri" w:eastAsia="Calibri" w:hAnsi="Calibri" w:cs="Calibri"/>
+        </w:rPr>
+        <w:t>Из миссий в детстве с другом, будет босс в хим. лаборатории. Это будет друг, которого нашёл какой-то мужик. Он увидел его в синяках и пообещал ему дать силу. Друг согласился. В течении всего сюжета он пробыл в лаборатории как подопытная крыса, в последствии экспериментов, у него подавился разум</w:t>
+      </w:r>
+    </w:p>
+    <w:p>
+      <w:pPr>
+        <w:pStyle w:val="af3"/>
+        <w:numPr>
+          <w:ilvl w:val="0"/>
+          <w:numId w:val="9"/>
+        </w:numPr>
+        <w:ind w:left="-142"/>
+        <w:rPr>
+          <w:rFonts w:ascii="Calibri" w:eastAsia="Calibri" w:hAnsi="Calibri" w:cs="Calibri"/>
+        </w:rPr>
+      </w:pPr>
+      <w:r>
+        <w:rPr>
+          <w:rFonts w:ascii="Calibri" w:eastAsia="Calibri" w:hAnsi="Calibri" w:cs="Calibri"/>
+        </w:rPr>
+        <w:t xml:space="preserve">В </w:t>
+      </w:r>
+      <w:r>
+        <w:rPr>
+          <w:rFonts w:ascii="Calibri" w:eastAsia="Calibri" w:hAnsi="Calibri" w:cs="Calibri"/>
+        </w:rPr>
+        <w:t>какой-то</w:t>
+      </w:r>
+      <w:r>
+        <w:rPr>
+          <w:rFonts w:ascii="Calibri" w:eastAsia="Calibri" w:hAnsi="Calibri" w:cs="Calibri"/>
+        </w:rPr>
+        <w:t xml:space="preserve"> момент, Инь потеряет свою сестру, Янь. После, его пути с Гратес разойдутся, и он станет одиноким и ебанутым киллером. На какой то миссии он появится. Банан подумает, что Инь пришёл ему помочь. Но </w:t>
+      </w:r>
+      <w:r>
+        <w:rPr>
+          <w:rFonts w:ascii="Calibri" w:eastAsia="Calibri" w:hAnsi="Calibri" w:cs="Calibri"/>
+        </w:rPr>
+        <w:t>выяснится,</w:t>
+      </w:r>
+      <w:r>
+        <w:rPr>
+          <w:rFonts w:ascii="Calibri" w:eastAsia="Calibri" w:hAnsi="Calibri" w:cs="Calibri"/>
+        </w:rPr>
+        <w:t xml:space="preserve"> что злодей скупает пачками его любимый энергетик и он пришёл его жестоко убить.</w:t>
+      </w:r>
+    </w:p>
+    <w:p>
+      <w:pPr>
+        <w:pStyle w:val="af3"/>
+        <w:numPr>
+          <w:ilvl w:val="0"/>
+          <w:numId w:val="9"/>
+        </w:numPr>
+        <w:ind w:left="-142"/>
+        <w:rPr>
+          <w:rFonts w:ascii="Calibri" w:eastAsia="Calibri" w:hAnsi="Calibri" w:cs="Calibri"/>
+        </w:rPr>
+      </w:pPr>
+      <w:r>
+        <w:rPr>
+          <w:rFonts w:ascii="Calibri" w:eastAsia="Calibri" w:hAnsi="Calibri" w:cs="Calibri"/>
+        </w:rPr>
+        <w:t xml:space="preserve">Нужна хуйня, по типу того, что: будет миссия переломная, </w:t>
+      </w:r>
+      <w:r>
+        <w:rPr>
+          <w:rFonts w:ascii="Calibri" w:eastAsia="Calibri" w:hAnsi="Calibri" w:cs="Calibri"/>
+        </w:rPr>
+        <w:t>в</w:t>
+      </w:r>
+      <w:r>
+        <w:rPr>
+          <w:rFonts w:ascii="Calibri" w:eastAsia="Calibri" w:hAnsi="Calibri" w:cs="Calibri"/>
+        </w:rPr>
+        <w:t xml:space="preserve"> которой банан черешня и яблоко (+/-). Они подниматься в главный небоскрёб в городе (в котором все </w:t>
+      </w:r>
+      <w:r>
+        <w:rPr>
+          <w:rFonts w:ascii="Calibri" w:eastAsia="Calibri" w:hAnsi="Calibri" w:cs="Calibri"/>
+        </w:rPr>
+        <w:t>состоятельные</w:t>
+      </w:r>
+      <w:r>
+        <w:rPr>
+          <w:rFonts w:ascii="Calibri" w:eastAsia="Calibri" w:hAnsi="Calibri" w:cs="Calibri"/>
+        </w:rPr>
+        <w:t xml:space="preserve"> и влиятельные овощи)</w:t>
+      </w:r>
+      <w:r>
+        <w:rPr>
+          <w:rFonts w:ascii="Calibri" w:eastAsia="Calibri" w:hAnsi="Calibri" w:cs="Calibri"/>
+        </w:rPr>
+        <w:t>. Они что-то там делают и заходят в офис к какому-то овощу. Он будет говорить, что если они его убьют, то им вообще пиздец, а если не убьют, то они смогут это загладить путём выполнения нескольких миссий.</w:t>
+      </w:r>
+    </w:p>
+    <w:p>
+      <w:pPr>
+        <w:pStyle w:val="af3"/>
+        <w:numPr>
+          <w:ilvl w:val="1"/>
+          <w:numId w:val="9"/>
+        </w:numPr>
+        <w:ind w:left="284"/>
+        <w:rPr>
+          <w:rFonts w:ascii="Calibri" w:eastAsia="Calibri" w:hAnsi="Calibri" w:cs="Calibri"/>
+        </w:rPr>
+      </w:pPr>
+      <w:r>
+        <w:rPr>
+          <w:noProof/>
+          <w:lang w:eastAsia="ru-RU"/>
+        </w:rPr>
+        <w:drawing>
+          <wp:anchor distT="0" distB="0" distL="114300" distR="114300" simplePos="0" relativeHeight="251664384" behindDoc="1" locked="0" layoutInCell="1" allowOverlap="1" wp14:anchorId="24B16CC6" wp14:editId="45A6A260">
+            <wp:simplePos x="0" y="0"/>
+            <wp:positionH relativeFrom="margin">
+              <wp:align>right</wp:align>
+            </wp:positionH>
+            <wp:positionV relativeFrom="paragraph">
+              <wp:posOffset>6386</wp:posOffset>
+            </wp:positionV>
+            <wp:extent cx="2700020" cy="1518285"/>
+            <wp:effectExtent l="0" t="0" r="5080" b="5715"/>
+            <wp:wrapTight wrapText="bothSides">
+              <wp:wrapPolygon edited="0">
+                <wp:start x="0" y="0"/>
+                <wp:lineTo x="0" y="21410"/>
+                <wp:lineTo x="21488" y="21410"/>
+                <wp:lineTo x="21488" y="0"/>
+                <wp:lineTo x="0" y="0"/>
+              </wp:wrapPolygon>
+            </wp:wrapTight>
+            <wp:docPr id="7" name="Рисунок 7"/>
+            <wp:cNvGraphicFramePr>
+              <a:graphicFrameLocks xmlns:a="http://schemas.openxmlformats.org/drawingml/2006/main" noChangeAspect="1"/>
+            </wp:cNvGraphicFramePr>
+            <a:graphic xmlns:a="http://schemas.openxmlformats.org/drawingml/2006/main">
+              <a:graphicData uri="http://schemas.openxmlformats.org/drawingml/2006/picture">
+                <pic:pic xmlns:pic="http://schemas.openxmlformats.org/drawingml/2006/picture">
+                  <pic:nvPicPr>
+                    <pic:cNvPr id="1" name=""/>
+                    <pic:cNvPicPr/>
+                  </pic:nvPicPr>
+                  <pic:blipFill>
+                    <a:blip r:embed="rId12" cstate="print">
+                      <a:extLst>
+                        <a:ext uri="{28A0092B-C50C-407E-A947-70E740481C1C}">
+                          <a14:useLocalDpi xmlns:a14="http://schemas.microsoft.com/office/drawing/2010/main" val="0"/>
+                        </a:ext>
+                      </a:extLst>
+                    </a:blip>
+                    <a:stretch>
+                      <a:fillRect/>
+                    </a:stretch>
+                  </pic:blipFill>
+                  <pic:spPr>
+                    <a:xfrm>
+                      <a:off x="0" y="0"/>
+                      <a:ext cx="2700020" cy="1518285"/>
+                    </a:xfrm>
+                    <a:prstGeom prst="rect">
+                      <a:avLst/>
+                    </a:prstGeom>
+                  </pic:spPr>
+                </pic:pic>
+              </a:graphicData>
+            </a:graphic>
+          </wp:anchor>
+        </w:drawing>
+      </w:r>
+      <w:r>
+        <w:rPr>
+          <w:rFonts w:ascii="Calibri" w:eastAsia="Calibri" w:hAnsi="Calibri" w:cs="Calibri"/>
+        </w:rPr>
+        <w:t xml:space="preserve">Убить – </w:t>
+      </w:r>
+      <w:r>
+        <w:rPr>
+          <w:rFonts w:ascii="Calibri" w:eastAsia="Calibri" w:hAnsi="Calibri" w:cs="Calibri"/>
+        </w:rPr>
+        <w:t xml:space="preserve">Черешня поджигает его, и босс выпадает из окна. Всё это без звука, тип как сцена задника. Камера следит за ним. Начинает идти спокойная и умиротворяющая музыка, розовые тона, птицы, высотки, падающий бос без звука летит вниз. </w:t>
+      </w:r>
+      <w:r>
+        <w:rPr>
+          <w:rFonts w:ascii="Calibri" w:eastAsia="Calibri" w:hAnsi="Calibri" w:cs="Calibri"/>
+        </w:rPr>
+        <w:t xml:space="preserve">Сюжетная линия отклониться, так как теперь за ними охотятся влиятельные люди, а не какие-то там банды. Против банды теперь все, полицейские, бандиты, простые овощи, их знакомые, вообще все, кого можно купить наградой за голову. Концовка будет в том, что такими темпами убьют всю банду по одному. </w:t>
+      </w:r>
+      <w:r>
+        <w:rPr>
+          <w:rFonts w:ascii="Calibri" w:eastAsia="Calibri" w:hAnsi="Calibri" w:cs="Calibri"/>
+        </w:rPr>
+        <w:t>Банан,</w:t>
+      </w:r>
+      <w:r>
+        <w:rPr>
+          <w:rFonts w:ascii="Calibri" w:eastAsia="Calibri" w:hAnsi="Calibri" w:cs="Calibri"/>
+        </w:rPr>
+        <w:t xml:space="preserve"> когда останется один, сойдёт с ума и пойдёт ебашить вышку овощей (их главное здание).</w:t>
+      </w:r>
+      <w:r>
+        <w:rPr>
+          <w:rFonts w:ascii="Calibri" w:eastAsia="Calibri" w:hAnsi="Calibri" w:cs="Calibri"/>
+        </w:rPr>
+        <w:t xml:space="preserve"> Наденет жилет смертника и будет зачищая этаж за этажом и идти</w:t>
+      </w:r>
+      <w:r>
+        <w:rPr>
+          <w:rFonts w:ascii="Calibri" w:eastAsia="Calibri" w:hAnsi="Calibri" w:cs="Calibri"/>
+        </w:rPr>
+        <w:t xml:space="preserve"> до этажа </w:t>
+      </w:r>
+      <w:r>
+        <w:rPr>
+          <w:rFonts w:ascii="Calibri" w:eastAsia="Calibri" w:hAnsi="Calibri" w:cs="Calibri"/>
+          <w:lang w:val="en-US"/>
+        </w:rPr>
+        <w:t>King</w:t>
+      </w:r>
+      <w:r>
+        <w:rPr>
+          <w:rFonts w:ascii="Calibri" w:eastAsia="Calibri" w:hAnsi="Calibri" w:cs="Calibri"/>
+        </w:rPr>
+        <w:t xml:space="preserve"> (главный этаж, самый верхний, где сидит главный всего города и вообще главный много чего).</w:t>
+      </w:r>
+      <w:r>
+        <w:rPr>
+          <w:rFonts w:ascii="Calibri" w:eastAsia="Calibri" w:hAnsi="Calibri" w:cs="Calibri"/>
+        </w:rPr>
+        <w:t xml:space="preserve"> Банан заходит, пиздит с боссом, что-то ещё, потом ворваться хорошо вооружённая охрана и потребует сдаться и отойти от босса. У банана будет выбор, взорвать бомбу или взорвать бомбу (они будут бегать по экрану описывая моральное состояние). Бомба в любом случае взорвётся.</w:t>
+      </w:r>
+    </w:p>
+    <w:p>
+      <w:pPr>
+        <w:pStyle w:val="af3"/>
+        <w:numPr>
+          <w:ilvl w:val="1"/>
+          <w:numId w:val="9"/>
+        </w:numPr>
+        <w:ind w:left="284"/>
+        <w:rPr>
+          <w:rFonts w:ascii="Calibri" w:eastAsia="Calibri" w:hAnsi="Calibri" w:cs="Calibri"/>
+        </w:rPr>
+      </w:pPr>
+      <w:r>
+        <w:rPr>
+          <w:rFonts w:ascii="Calibri" w:eastAsia="Calibri" w:hAnsi="Calibri" w:cs="Calibri"/>
+        </w:rPr>
+        <w:t>Не убивать – Он заставит банду выполнить одно поручение, после которого он замажет это недоразумение. После выполнения этого задания из банды уйдёт черешня, так как он не намерен терпеть то, что мы подчиняемся каким-то уебанам. После этого черешня станет ебанутым наёмником одиночкой.</w:t>
+      </w:r>
+    </w:p>
+    <w:p>
+      <w:pPr>
+        <w:pStyle w:val="af3"/>
+        <w:numPr>
+          <w:ilvl w:val="0"/>
+          <w:numId w:val="9"/>
+        </w:numPr>
+        <w:ind w:left="-142"/>
+        <w:rPr>
+          <w:rFonts w:ascii="Calibri" w:eastAsia="Calibri" w:hAnsi="Calibri" w:cs="Calibri"/>
+        </w:rPr>
+      </w:pPr>
+      <w:r>
+        <w:rPr>
+          <w:rFonts w:ascii="Calibri" w:eastAsia="Calibri" w:hAnsi="Calibri" w:cs="Calibri"/>
+        </w:rPr>
+        <w:t>Черешня должен забегать куда-то с криками «я ебанутый, бегите нахуй» и 4мя автоматами и начинает шмалять по всем</w:t>
+      </w:r>
+    </w:p>
+    <w:p>
+      <w:pPr>
+        <w:pStyle w:val="af3"/>
+        <w:numPr>
+          <w:ilvl w:val="0"/>
+          <w:numId w:val="9"/>
+        </w:numPr>
+        <w:ind w:left="-142"/>
+        <w:rPr>
+          <w:rFonts w:ascii="Calibri" w:eastAsia="Calibri" w:hAnsi="Calibri" w:cs="Calibri"/>
+        </w:rPr>
+      </w:pPr>
+      <w:r>
+        <w:rPr>
+          <w:rFonts w:ascii="Calibri" w:eastAsia="Calibri" w:hAnsi="Calibri" w:cs="Calibri"/>
+        </w:rPr>
+        <w:t xml:space="preserve">Нужна фраза «Крыса, да? Хах. Возможно. Но знаешь что я тебе скажу? Крыса, загнанная в угол, будет прогрызать себе путь через плоть». Я думаю выглядеть это будет так: банан в каком ни будь заводе или </w:t>
+      </w:r>
+      <w:r>
+        <w:rPr>
+          <w:rFonts w:ascii="Calibri" w:eastAsia="Calibri" w:hAnsi="Calibri" w:cs="Calibri"/>
+        </w:rPr>
+        <w:lastRenderedPageBreak/>
+        <w:t>складе с чем ни будь взрывоопасным. Загонит чела (крыса союзной банды, помогаем нейтрализовать) в угол, перед этим покоцаем его до такого состояния, что он еле ходит. Он сядет к стене и начнётся диалог. Банан скажет, что «от крыс надо избавляться». Чел ответит «</w:t>
+      </w:r>
+      <w:r>
+        <w:rPr>
+          <w:rFonts w:ascii="Calibri" w:eastAsia="Calibri" w:hAnsi="Calibri" w:cs="Calibri"/>
+        </w:rPr>
+        <w:t xml:space="preserve">Крыса, да? Хах. Возможно. Но </w:t>
+      </w:r>
+      <w:r>
+        <w:rPr>
+          <w:rFonts w:ascii="Calibri" w:eastAsia="Calibri" w:hAnsi="Calibri" w:cs="Calibri"/>
+        </w:rPr>
+        <w:t>знаешь,</w:t>
+      </w:r>
+      <w:r>
+        <w:rPr>
+          <w:rFonts w:ascii="Calibri" w:eastAsia="Calibri" w:hAnsi="Calibri" w:cs="Calibri"/>
+        </w:rPr>
+        <w:t xml:space="preserve"> что я тебе скажу? Крыса, загнанная в угол, будет прогрызать себе путь через плоть</w:t>
+      </w:r>
+      <w:r>
+        <w:rPr>
+          <w:rFonts w:ascii="Calibri" w:eastAsia="Calibri" w:hAnsi="Calibri" w:cs="Calibri"/>
+        </w:rPr>
+        <w:t>», нажмёт на кнопку детонатора и на втором этаже что-то взорвётся и крыша, между бананом и челом обвалится. После этого можно уйти и задание засчитается, но можно найти обход и выйти через чёрный ход склада. Где на улице у стены, будет сидеть он. Он в любом случае умрёт от потери сока (крови), но можно добить.</w:t>
       </w:r>
       <w:bookmarkStart w:id="0" w:name="_GoBack"/>
       <w:bookmarkEnd w:id="0"/>
-      <w:r>
-        <w:t xml:space="preserve"> выбор сигануть и будь что будет или остановиться или попытаться отбиться. Мне лень прорабатывать 2 варианта, так что если мы остановимся, то нас </w:t>
-      </w:r>
-      <w:proofErr w:type="spellStart"/>
-      <w:r>
-        <w:t>разьебут</w:t>
-      </w:r>
-      <w:proofErr w:type="spellEnd"/>
-      <w:r>
-        <w:t xml:space="preserve"> в любом случае. И вот мы</w:t>
-      </w:r>
-      <w:r>
-        <w:t xml:space="preserve"> </w:t>
-      </w:r>
-      <w:r>
-        <w:t xml:space="preserve">сваливаем </w:t>
-      </w:r>
-      <w:r>
-        <w:t xml:space="preserve">в </w:t>
-      </w:r>
-      <w:r>
-        <w:t xml:space="preserve">обрыв, </w:t>
-      </w:r>
-      <w:proofErr w:type="spellStart"/>
-      <w:r>
-        <w:t>ебашим</w:t>
-      </w:r>
-      <w:proofErr w:type="spellEnd"/>
-      <w:r>
-        <w:t xml:space="preserve"> скорость под 200 и прыгнет. В этот момент, в этом здании, к какому-то бизнесмену пришли наёмники за его головой, и наёмник стоит у окна. Наёмник спрашивает у бизнесмена его последние слова перед смертью, он ему отвечает (придумать), в этот момент влетает машина</w:t>
-      </w:r>
-      <w:r>
-        <w:t xml:space="preserve"> с нашей бандой и давит наёмников</w:t>
-      </w:r>
-      <w:r>
-        <w:t xml:space="preserve"> к </w:t>
-      </w:r>
-      <w:r>
-        <w:t>хуям, бизнесмен укорачивается</w:t>
-      </w:r>
-      <w:r>
-        <w:t>.</w:t>
-      </w:r>
     </w:p>
     <w:p>
       <w:pPr>
@@ -3921,15 +5263,15 @@
           <w:numId w:val="9"/>
         </w:numPr>
         <w:ind w:left="-142"/>
-      </w:pPr>
-      <w:r>
-        <w:t xml:space="preserve">Давай дружить </w:t>
-      </w:r>
-      <w:r>
-        <w:t>–</w:t>
-      </w:r>
-      <w:r>
-        <w:t xml:space="preserve"> фраза</w:t>
+        <w:rPr>
+          <w:rFonts w:ascii="Calibri" w:eastAsia="Calibri" w:hAnsi="Calibri" w:cs="Calibri"/>
+        </w:rPr>
+      </w:pPr>
+      <w:r>
+        <w:rPr>
+          <w:rFonts w:ascii="Calibri" w:eastAsia="Calibri" w:hAnsi="Calibri" w:cs="Calibri"/>
+        </w:rPr>
+        <w:t>Яблоко, в одном из развития событий умрёт нахуй. Где-то вне кадра. Банан найдёт его тело, естественно поплачет, но потом заметит записку рядом с телом, мол я умираю, вся банда теперь на банане, я в тебя верю, удачи</w:t>
       </w:r>
     </w:p>
     <w:p>
@@ -3942,79 +5284,82 @@
         <w:ind w:left="-142"/>
       </w:pPr>
       <w:r>
-        <w:t xml:space="preserve">У него случается </w:t>
-      </w:r>
-      <w:proofErr w:type="spellStart"/>
-      <w:r>
-        <w:t>передоз</w:t>
-      </w:r>
-      <w:proofErr w:type="spellEnd"/>
-      <w:r>
-        <w:t>, по каким-то причинам. И в его голове происходит игра на выживание. Наркоманская игра, где всё переливается, блестит и не имеет логики. В игре его разъединят на 2 личности или подобное. Крче сделают так, чтобы у него появился внутренний голос. Потом его откачивают в больнице. На выходе из неё, происходит несчастный случай где в него что-то летит или подобное. После чего время замедляется, и он предотвращает несчастный случай. Дома, он начинает задумываться, а какого хуя. И в зеркале видит банана, который двигается как он, но только разговаривает с ним. Это оказывается его внутренний голос, который появился из-за сильной передозировки, в следствии чего, его мозг пострадал, в лучшую сторону. Теперь он может думать быстрее из-за чего, внешний мир для него замедляется. (за главу банан получает замедление времени и внутренний голос помощник)</w:t>
-      </w:r>
-    </w:p>
-    <w:p>
-      <w:pPr>
-        <w:pStyle w:val="af3"/>
-        <w:numPr>
-          <w:ilvl w:val="0"/>
-          <w:numId w:val="9"/>
-        </w:numPr>
-        <w:ind w:left="-142"/>
-      </w:pPr>
-      <w:r>
-        <w:t>Если не будет хватать контента, то надо написать историю про хакера, которого захватила какая-то группировки, и они грабят банк, преждевременно заминировав весь район и шантажируя полицию, что бы она их отпустила</w:t>
-      </w:r>
-    </w:p>
-    <w:p>
-      <w:pPr>
-        <w:pStyle w:val="af3"/>
-        <w:numPr>
-          <w:ilvl w:val="0"/>
-          <w:numId w:val="9"/>
-        </w:numPr>
-        <w:ind w:left="-142"/>
-      </w:pPr>
-      <w:r>
-        <w:t>Будет чел, который по каким-то обстоятельствам, предложит поиграть с бананом в русскую рулетку. Рулетка будет работать по принципу вопрос, ответ, выстрел. Выстрелит пистолет или нет, будет зависеть от правильности вопроса. Так-то звучит круто, но уёбищно. Но мне похуй, так что пускай будет</w:t>
-      </w:r>
-    </w:p>
-    <w:p>
-      <w:pPr>
-        <w:pStyle w:val="af3"/>
-        <w:numPr>
-          <w:ilvl w:val="0"/>
-          <w:numId w:val="9"/>
-        </w:numPr>
-        <w:ind w:left="-142"/>
-      </w:pPr>
-      <w:r>
-        <w:t xml:space="preserve">Будет миссия в школе, пойдём допрашивать </w:t>
-      </w:r>
-      <w:r>
-        <w:t>какого-то</w:t>
-      </w:r>
-      <w:r>
-        <w:t xml:space="preserve"> учителя (или по другим причинам). В самой школе можно будет говорить с учениками. Там будет девочка одиночка. Если с ней поговорить, то она будет </w:t>
-      </w:r>
-      <w:r>
-        <w:t>говорить,</w:t>
-      </w:r>
-      <w:r>
-        <w:t xml:space="preserve"> что всё нормально, просто не нашла ещё компанию. Потом можно будет подойти к одной из компаний, поговорить с ними и предложить девочку для дружбы.</w:t>
-      </w:r>
-    </w:p>
-    <w:p>
-      <w:pPr>
-        <w:pStyle w:val="af3"/>
-        <w:numPr>
-          <w:ilvl w:val="0"/>
-          <w:numId w:val="9"/>
-        </w:numPr>
-        <w:ind w:left="-142"/>
-      </w:pPr>
-      <w:r>
-        <w:t>Будет миссия, где банан в плохом моральном и психическом состоянии. Он будет бороться со своим внутренним голосом, который будет давать ему команды. Приведу пример: Банана предали группа людей, он начнёт трястись и ловить психически не стабильное состояние. Голос будет говорить «убей их всех». На экране будет выводиться выбор (убить или не убить) с временной шкалой и ползунком прогресса. Нужно будет быстро нажимать что бы свести ползунок в состояние не убивать, так как это будет правильный выбор</w:t>
+        <w:rPr>
+          <w:noProof/>
+          <w:lang w:eastAsia="ru-RU"/>
+        </w:rPr>
+        <w:drawing>
+          <wp:anchor distT="0" distB="0" distL="114300" distR="114300" simplePos="0" relativeHeight="251663360" behindDoc="1" locked="0" layoutInCell="1" allowOverlap="1" wp14:anchorId="61FE5E9F" wp14:editId="7680F46B">
+            <wp:simplePos x="0" y="0"/>
+            <wp:positionH relativeFrom="margin">
+              <wp:posOffset>-88361</wp:posOffset>
+            </wp:positionH>
+            <wp:positionV relativeFrom="paragraph">
+              <wp:posOffset>209310</wp:posOffset>
+            </wp:positionV>
+            <wp:extent cx="3360276" cy="1889495"/>
+            <wp:effectExtent l="0" t="0" r="0" b="0"/>
+            <wp:wrapTight wrapText="bothSides">
+              <wp:wrapPolygon edited="0">
+                <wp:start x="0" y="0"/>
+                <wp:lineTo x="0" y="21346"/>
+                <wp:lineTo x="21433" y="21346"/>
+                <wp:lineTo x="21433" y="0"/>
+                <wp:lineTo x="0" y="0"/>
+              </wp:wrapPolygon>
+            </wp:wrapTight>
+            <wp:docPr id="6" name="Рисунок 6"/>
+            <wp:cNvGraphicFramePr>
+              <a:graphicFrameLocks xmlns:a="http://schemas.openxmlformats.org/drawingml/2006/main" noChangeAspect="1"/>
+            </wp:cNvGraphicFramePr>
+            <a:graphic xmlns:a="http://schemas.openxmlformats.org/drawingml/2006/main">
+              <a:graphicData uri="http://schemas.openxmlformats.org/drawingml/2006/picture">
+                <pic:pic xmlns:pic="http://schemas.openxmlformats.org/drawingml/2006/picture">
+                  <pic:nvPicPr>
+                    <pic:cNvPr id="1" name=""/>
+                    <pic:cNvPicPr/>
+                  </pic:nvPicPr>
+                  <pic:blipFill>
+                    <a:blip r:embed="rId13" cstate="print">
+                      <a:extLst>
+                        <a:ext uri="{28A0092B-C50C-407E-A947-70E740481C1C}">
+                          <a14:useLocalDpi xmlns:a14="http://schemas.microsoft.com/office/drawing/2010/main" val="0"/>
+                        </a:ext>
+                      </a:extLst>
+                    </a:blip>
+                    <a:stretch>
+                      <a:fillRect/>
+                    </a:stretch>
+                  </pic:blipFill>
+                  <pic:spPr>
+                    <a:xfrm>
+                      <a:off x="0" y="0"/>
+                      <a:ext cx="3360276" cy="1889495"/>
+                    </a:xfrm>
+                    <a:prstGeom prst="rect">
+                      <a:avLst/>
+                    </a:prstGeom>
+                  </pic:spPr>
+                </pic:pic>
+              </a:graphicData>
+            </a:graphic>
+            <wp14:sizeRelH relativeFrom="margin">
+              <wp14:pctWidth>0</wp14:pctWidth>
+            </wp14:sizeRelH>
+            <wp14:sizeRelV relativeFrom="margin">
+              <wp14:pctHeight>0</wp14:pctHeight>
+            </wp14:sizeRelV>
+          </wp:anchor>
+        </w:drawing>
+      </w:r>
+      <w:r>
+        <w:t xml:space="preserve">Я просто хочу вот это, </w:t>
+      </w:r>
+      <w:r>
+        <w:t>не</w:t>
+      </w:r>
+      <w:r>
+        <w:t xml:space="preserve"> судите строго</w:t>
       </w:r>
     </w:p>
     <w:p/>
@@ -4487,6 +5832,7 @@
         <w:rPr>
           <w:color w:val="538135" w:themeColor="accent6" w:themeShade="BF"/>
         </w:rPr>
+        <w:lastRenderedPageBreak/>
         <w:t>Ты уверен?</w:t>
       </w:r>
     </w:p>
@@ -5099,6 +6445,57 @@
     </w:lvl>
   </w:abstractNum>
   <w:abstractNum w:abstractNumId="4" w15:restartNumberingAfterBreak="0">
+    <w:nsid w:val="5C2D0319"/>
+    <w:multiLevelType w:val="multilevel"/>
+    <w:tmpl w:val="28AA8908"/>
+    <w:lvl w:ilvl="0">
+      <w:start w:val="1"/>
+      <w:numFmt w:val="bullet"/>
+      <w:lvlText w:val="•"/>
+      <w:lvlJc w:val="left"/>
+    </w:lvl>
+    <w:lvl w:ilvl="1">
+      <w:numFmt w:val="decimal"/>
+      <w:lvlText w:val=""/>
+      <w:lvlJc w:val="left"/>
+    </w:lvl>
+    <w:lvl w:ilvl="2">
+      <w:numFmt w:val="decimal"/>
+      <w:lvlText w:val=""/>
+      <w:lvlJc w:val="left"/>
+    </w:lvl>
+    <w:lvl w:ilvl="3">
+      <w:numFmt w:val="decimal"/>
+      <w:lvlText w:val=""/>
+      <w:lvlJc w:val="left"/>
+    </w:lvl>
+    <w:lvl w:ilvl="4">
+      <w:numFmt w:val="decimal"/>
+      <w:lvlText w:val=""/>
+      <w:lvlJc w:val="left"/>
+    </w:lvl>
+    <w:lvl w:ilvl="5">
+      <w:numFmt w:val="decimal"/>
+      <w:lvlText w:val=""/>
+      <w:lvlJc w:val="left"/>
+    </w:lvl>
+    <w:lvl w:ilvl="6">
+      <w:numFmt w:val="decimal"/>
+      <w:lvlText w:val=""/>
+      <w:lvlJc w:val="left"/>
+    </w:lvl>
+    <w:lvl w:ilvl="7">
+      <w:numFmt w:val="decimal"/>
+      <w:lvlText w:val=""/>
+      <w:lvlJc w:val="left"/>
+    </w:lvl>
+    <w:lvl w:ilvl="8">
+      <w:numFmt w:val="decimal"/>
+      <w:lvlText w:val=""/>
+      <w:lvlJc w:val="left"/>
+    </w:lvl>
+  </w:abstractNum>
+  <w:abstractNum w:abstractNumId="5" w15:restartNumberingAfterBreak="0">
     <w:nsid w:val="5D3A3945"/>
     <w:multiLevelType w:val="hybridMultilevel"/>
     <w:tmpl w:val="B6F8B958"/>
@@ -5211,10 +6608,10 @@
       </w:rPr>
     </w:lvl>
   </w:abstractNum>
-  <w:abstractNum w:abstractNumId="5" w15:restartNumberingAfterBreak="0">
+  <w:abstractNum w:abstractNumId="6" w15:restartNumberingAfterBreak="0">
     <w:nsid w:val="60A269BC"/>
     <w:multiLevelType w:val="hybridMultilevel"/>
-    <w:tmpl w:val="4E06BEEE"/>
+    <w:tmpl w:val="6C601D5C"/>
     <w:lvl w:ilvl="0" w:tplc="04190001">
       <w:start w:val="1"/>
       <w:numFmt w:val="bullet"/>
@@ -5324,7 +6721,7 @@
       </w:rPr>
     </w:lvl>
   </w:abstractNum>
-  <w:abstractNum w:abstractNumId="6" w15:restartNumberingAfterBreak="0">
+  <w:abstractNum w:abstractNumId="7" w15:restartNumberingAfterBreak="0">
     <w:nsid w:val="620826C5"/>
     <w:multiLevelType w:val="hybridMultilevel"/>
     <w:tmpl w:val="0B6EB65A"/>
@@ -5410,7 +6807,7 @@
       </w:pPr>
     </w:lvl>
   </w:abstractNum>
-  <w:abstractNum w:abstractNumId="7" w15:restartNumberingAfterBreak="0">
+  <w:abstractNum w:abstractNumId="8" w15:restartNumberingAfterBreak="0">
     <w:nsid w:val="636451BB"/>
     <w:multiLevelType w:val="hybridMultilevel"/>
     <w:tmpl w:val="71822428"/>
@@ -5496,7 +6893,7 @@
       </w:pPr>
     </w:lvl>
   </w:abstractNum>
-  <w:abstractNum w:abstractNumId="8" w15:restartNumberingAfterBreak="0">
+  <w:abstractNum w:abstractNumId="9" w15:restartNumberingAfterBreak="0">
     <w:nsid w:val="707C2322"/>
     <w:multiLevelType w:val="hybridMultilevel"/>
     <w:tmpl w:val="23FCEC32"/>
@@ -5609,7 +7006,7 @@
       </w:rPr>
     </w:lvl>
   </w:abstractNum>
-  <w:abstractNum w:abstractNumId="9" w15:restartNumberingAfterBreak="0">
+  <w:abstractNum w:abstractNumId="10" w15:restartNumberingAfterBreak="0">
     <w:nsid w:val="71B92959"/>
     <w:multiLevelType w:val="hybridMultilevel"/>
     <w:tmpl w:val="CA6E5D1C"/>
@@ -5722,7 +7119,7 @@
       </w:rPr>
     </w:lvl>
   </w:abstractNum>
-  <w:abstractNum w:abstractNumId="10" w15:restartNumberingAfterBreak="0">
+  <w:abstractNum w:abstractNumId="11" w15:restartNumberingAfterBreak="0">
     <w:nsid w:val="71E47786"/>
     <w:multiLevelType w:val="hybridMultilevel"/>
     <w:tmpl w:val="581695E8"/>
@@ -5835,7 +7232,7 @@
       </w:rPr>
     </w:lvl>
   </w:abstractNum>
-  <w:abstractNum w:abstractNumId="11" w15:restartNumberingAfterBreak="0">
+  <w:abstractNum w:abstractNumId="12" w15:restartNumberingAfterBreak="0">
     <w:nsid w:val="79E10775"/>
     <w:multiLevelType w:val="hybridMultilevel"/>
     <w:tmpl w:val="A96072F8"/>
@@ -5921,7 +7318,73 @@
       </w:pPr>
     </w:lvl>
   </w:abstractNum>
-  <w:abstractNum w:abstractNumId="12" w15:restartNumberingAfterBreak="0">
+  <w:abstractNum w:abstractNumId="13" w15:restartNumberingAfterBreak="0">
+    <w:nsid w:val="7B79246F"/>
+    <w:multiLevelType w:val="multilevel"/>
+    <w:tmpl w:val="2068AB56"/>
+    <w:lvl w:ilvl="0">
+      <w:start w:val="1"/>
+      <w:numFmt w:val="bullet"/>
+      <w:lvlText w:val=""/>
+      <w:lvlJc w:val="left"/>
+      <w:rPr>
+        <w:rFonts w:ascii="Symbol" w:hAnsi="Symbol" w:hint="default"/>
+      </w:rPr>
+    </w:lvl>
+    <w:lvl w:ilvl="1">
+      <w:start w:val="1"/>
+      <w:numFmt w:val="bullet"/>
+      <w:lvlText w:val=""/>
+      <w:lvlJc w:val="left"/>
+      <w:rPr>
+        <w:rFonts w:ascii="Symbol" w:hAnsi="Symbol" w:hint="default"/>
+      </w:rPr>
+    </w:lvl>
+    <w:lvl w:ilvl="2">
+      <w:start w:val="1"/>
+      <w:numFmt w:val="bullet"/>
+      <w:lvlText w:val=""/>
+      <w:lvlJc w:val="left"/>
+      <w:rPr>
+        <w:rFonts w:ascii="Symbol" w:hAnsi="Symbol" w:hint="default"/>
+      </w:rPr>
+    </w:lvl>
+    <w:lvl w:ilvl="3">
+      <w:start w:val="1"/>
+      <w:numFmt w:val="bullet"/>
+      <w:lvlText w:val=""/>
+      <w:lvlJc w:val="left"/>
+      <w:rPr>
+        <w:rFonts w:ascii="Symbol" w:hAnsi="Symbol" w:hint="default"/>
+      </w:rPr>
+    </w:lvl>
+    <w:lvl w:ilvl="4">
+      <w:numFmt w:val="decimal"/>
+      <w:lvlText w:val=""/>
+      <w:lvlJc w:val="left"/>
+    </w:lvl>
+    <w:lvl w:ilvl="5">
+      <w:numFmt w:val="decimal"/>
+      <w:lvlText w:val=""/>
+      <w:lvlJc w:val="left"/>
+    </w:lvl>
+    <w:lvl w:ilvl="6">
+      <w:numFmt w:val="decimal"/>
+      <w:lvlText w:val=""/>
+      <w:lvlJc w:val="left"/>
+    </w:lvl>
+    <w:lvl w:ilvl="7">
+      <w:numFmt w:val="decimal"/>
+      <w:lvlText w:val=""/>
+      <w:lvlJc w:val="left"/>
+    </w:lvl>
+    <w:lvl w:ilvl="8">
+      <w:numFmt w:val="decimal"/>
+      <w:lvlText w:val=""/>
+      <w:lvlJc w:val="left"/>
+    </w:lvl>
+  </w:abstractNum>
+  <w:abstractNum w:abstractNumId="14" w15:restartNumberingAfterBreak="0">
     <w:nsid w:val="7C773CFE"/>
     <w:multiLevelType w:val="hybridMultilevel"/>
     <w:tmpl w:val="3F68DFE4"/>
@@ -6034,7 +7497,7 @@
       </w:rPr>
     </w:lvl>
   </w:abstractNum>
-  <w:abstractNum w:abstractNumId="13" w15:restartNumberingAfterBreak="0">
+  <w:abstractNum w:abstractNumId="15" w15:restartNumberingAfterBreak="0">
     <w:nsid w:val="7CBD3837"/>
     <w:multiLevelType w:val="hybridMultilevel"/>
     <w:tmpl w:val="B0D43092"/>
@@ -6120,7 +7583,7 @@
       </w:pPr>
     </w:lvl>
   </w:abstractNum>
-  <w:abstractNum w:abstractNumId="14" w15:restartNumberingAfterBreak="0">
+  <w:abstractNum w:abstractNumId="16" w15:restartNumberingAfterBreak="0">
     <w:nsid w:val="7FB80A25"/>
     <w:multiLevelType w:val="hybridMultilevel"/>
     <w:tmpl w:val="C730FBE8"/>
@@ -6207,16 +7670,16 @@
     </w:lvl>
   </w:abstractNum>
   <w:num w:numId="1">
+    <w:abstractNumId w:val="14"/>
+  </w:num>
+  <w:num w:numId="2">
+    <w:abstractNumId w:val="8"/>
+  </w:num>
+  <w:num w:numId="3">
     <w:abstractNumId w:val="12"/>
   </w:num>
-  <w:num w:numId="2">
+  <w:num w:numId="4">
     <w:abstractNumId w:val="7"/>
-  </w:num>
-  <w:num w:numId="3">
-    <w:abstractNumId w:val="11"/>
-  </w:num>
-  <w:num w:numId="4">
-    <w:abstractNumId w:val="6"/>
   </w:num>
   <w:num w:numId="5">
     <w:abstractNumId w:val="0"/>
@@ -6225,31 +7688,37 @@
     <w:abstractNumId w:val="3"/>
   </w:num>
   <w:num w:numId="7">
-    <w:abstractNumId w:val="14"/>
+    <w:abstractNumId w:val="16"/>
   </w:num>
   <w:num w:numId="8">
-    <w:abstractNumId w:val="13"/>
+    <w:abstractNumId w:val="15"/>
   </w:num>
   <w:num w:numId="9">
-    <w:abstractNumId w:val="5"/>
+    <w:abstractNumId w:val="6"/>
   </w:num>
   <w:num w:numId="10">
-    <w:abstractNumId w:val="10"/>
+    <w:abstractNumId w:val="11"/>
   </w:num>
   <w:num w:numId="11">
-    <w:abstractNumId w:val="8"/>
+    <w:abstractNumId w:val="9"/>
   </w:num>
   <w:num w:numId="12">
-    <w:abstractNumId w:val="4"/>
+    <w:abstractNumId w:val="5"/>
   </w:num>
   <w:num w:numId="13">
     <w:abstractNumId w:val="1"/>
   </w:num>
   <w:num w:numId="14">
-    <w:abstractNumId w:val="9"/>
+    <w:abstractNumId w:val="10"/>
   </w:num>
   <w:num w:numId="15">
     <w:abstractNumId w:val="2"/>
+  </w:num>
+  <w:num w:numId="16">
+    <w:abstractNumId w:val="4"/>
+  </w:num>
+  <w:num w:numId="17">
+    <w:abstractNumId w:val="13"/>
   </w:num>
 </w:numbering>
 </file>
@@ -6647,7 +8116,7 @@
   <w:style w:type="paragraph" w:default="1" w:styleId="a">
     <w:name w:val="Normal"/>
     <w:qFormat/>
-    <w:rsid w:val="00163B3D"/>
+    <w:rsid w:val="00F00F31"/>
   </w:style>
   <w:style w:type="paragraph" w:styleId="1">
     <w:name w:val="heading 1"/>
@@ -6712,7 +8181,6 @@
     <w:next w:val="a"/>
     <w:link w:val="40"/>
     <w:uiPriority w:val="9"/>
-    <w:semiHidden/>
     <w:unhideWhenUsed/>
     <w:qFormat/>
     <w:rsid w:val="00741074"/>
@@ -6962,7 +8430,6 @@
     <w:basedOn w:val="a0"/>
     <w:link w:val="4"/>
     <w:uiPriority w:val="9"/>
-    <w:semiHidden/>
     <w:rsid w:val="00741074"/>
     <w:rPr>
       <w:rFonts w:asciiTheme="majorHAnsi" w:eastAsiaTheme="majorEastAsia" w:hAnsiTheme="majorHAnsi" w:cstheme="majorBidi"/>
@@ -7550,7 +9017,7 @@
 </file>
 
 <file path=customXml/itemProps1.xml><?xml version="1.0" encoding="utf-8"?>
-<ds:datastoreItem xmlns:ds="http://schemas.openxmlformats.org/officeDocument/2006/customXml" ds:itemID="{D4659F48-7F6E-4979-BCDF-4639C79DC94F}">
+<ds:datastoreItem xmlns:ds="http://schemas.openxmlformats.org/officeDocument/2006/customXml" ds:itemID="{6DE21281-4338-4822-8796-991B73C211CD}">
   <ds:schemaRefs>
     <ds:schemaRef ds:uri="http://schemas.openxmlformats.org/officeDocument/2006/bibliography"/>
   </ds:schemaRefs>

</xml_diff>